<commit_message>
Updates for Intro to IT exercises
</commit_message>
<xml_diff>
--- a/Courses/Computer-Modeling-and-IT/Computer-Modeling-and-IT-5-Class/01-Intro-to-IT/01-Intro-to-IT-Exercises.docx
+++ b/Courses/Computer-Modeling-and-IT/Computer-Modeling-and-IT-5-Class/01-Intro-to-IT/01-Intro-to-IT-Exercises.docx
@@ -1,6 +1,6 @@
 
 <file path=word/document.xml><?xml version="1.0" encoding="utf-8"?>
-<w:document xmlns:wpc="http://schemas.microsoft.com/office/word/2010/wordprocessingCanvas" xmlns:cx="http://schemas.microsoft.com/office/drawing/2014/chartex" xmlns:cx1="http://schemas.microsoft.com/office/drawing/2015/9/8/chartex" xmlns:mc="http://schemas.openxmlformats.org/markup-compatibility/2006" xmlns:o="urn:schemas-microsoft-com:office:office" xmlns:r="http://schemas.openxmlformats.org/officeDocument/2006/relationships" xmlns:m="http://schemas.openxmlformats.org/officeDocument/2006/math" xmlns:v="urn:schemas-microsoft-com:vml" xmlns:wp14="http://schemas.microsoft.com/office/word/2010/wordprocessingDrawing" xmlns:wp="http://schemas.openxmlformats.org/drawingml/2006/wordprocessingDrawing" xmlns:w10="urn:schemas-microsoft-com:office:word" xmlns:w="http://schemas.openxmlformats.org/wordprocessingml/2006/main" xmlns:w14="http://schemas.microsoft.com/office/word/2010/wordml" xmlns:w15="http://schemas.microsoft.com/office/word/2012/wordml" xmlns:w16se="http://schemas.microsoft.com/office/word/2015/wordml/symex" xmlns:wpg="http://schemas.microsoft.com/office/word/2010/wordprocessingGroup" xmlns:wpi="http://schemas.microsoft.com/office/word/2010/wordprocessingInk" xmlns:wne="http://schemas.microsoft.com/office/word/2006/wordml" xmlns:wps="http://schemas.microsoft.com/office/word/2010/wordprocessingShape" mc:Ignorable="w14 w15 w16se wp14">
+<w:document xmlns:wpc="http://schemas.microsoft.com/office/word/2010/wordprocessingCanvas" xmlns:cx="http://schemas.microsoft.com/office/drawing/2014/chartex" xmlns:cx1="http://schemas.microsoft.com/office/drawing/2015/9/8/chartex" xmlns:cx2="http://schemas.microsoft.com/office/drawing/2015/10/21/chartex" xmlns:cx3="http://schemas.microsoft.com/office/drawing/2016/5/9/chartex" xmlns:cx4="http://schemas.microsoft.com/office/drawing/2016/5/10/chartex" xmlns:cx5="http://schemas.microsoft.com/office/drawing/2016/5/11/chartex" xmlns:cx6="http://schemas.microsoft.com/office/drawing/2016/5/12/chartex" xmlns:cx7="http://schemas.microsoft.com/office/drawing/2016/5/13/chartex" xmlns:cx8="http://schemas.microsoft.com/office/drawing/2016/5/14/chartex" xmlns:mc="http://schemas.openxmlformats.org/markup-compatibility/2006" xmlns:aink="http://schemas.microsoft.com/office/drawing/2016/ink" xmlns:am3d="http://schemas.microsoft.com/office/drawing/2017/model3d" xmlns:o="urn:schemas-microsoft-com:office:office" xmlns:oel="http://schemas.microsoft.com/office/2019/extlst" xmlns:r="http://schemas.openxmlformats.org/officeDocument/2006/relationships" xmlns:m="http://schemas.openxmlformats.org/officeDocument/2006/math" xmlns:v="urn:schemas-microsoft-com:vml" xmlns:wp14="http://schemas.microsoft.com/office/word/2010/wordprocessingDrawing" xmlns:wp="http://schemas.openxmlformats.org/drawingml/2006/wordprocessingDrawing" xmlns:w10="urn:schemas-microsoft-com:office:word" xmlns:w="http://schemas.openxmlformats.org/wordprocessingml/2006/main" xmlns:w14="http://schemas.microsoft.com/office/word/2010/wordml" xmlns:w15="http://schemas.microsoft.com/office/word/2012/wordml" xmlns:w16cex="http://schemas.microsoft.com/office/word/2018/wordml/cex" xmlns:w16cid="http://schemas.microsoft.com/office/word/2016/wordml/cid" xmlns:w16="http://schemas.microsoft.com/office/word/2018/wordml" xmlns:w16sdtdh="http://schemas.microsoft.com/office/word/2020/wordml/sdtdatahash" xmlns:w16se="http://schemas.microsoft.com/office/word/2015/wordml/symex" xmlns:wpg="http://schemas.microsoft.com/office/word/2010/wordprocessingGroup" xmlns:wpi="http://schemas.microsoft.com/office/word/2010/wordprocessingInk" xmlns:wne="http://schemas.microsoft.com/office/word/2006/wordml" xmlns:wps="http://schemas.microsoft.com/office/word/2010/wordprocessingShape" mc:Ignorable="w14 w15 w16se w16cid w16 w16cex w16sdtdh wp14">
   <w:body>
     <w:p>
       <w:pPr>
@@ -174,7 +174,7 @@
         <w:rPr>
           <w:lang w:val="bg-BG"/>
         </w:rPr>
-        <w:t>"</w:t>
+        <w:t>“</w:t>
       </w:r>
       <w:r>
         <w:rPr>
@@ -379,98 +379,88 @@
         <w:rPr>
           <w:lang w:val="bg-BG"/>
         </w:rPr>
-        <w:t xml:space="preserve">Предвид, че при въвеждане на парола </w:t>
+        <w:t xml:space="preserve">Дайте </w:t>
       </w:r>
       <w:r>
         <w:rPr>
           <w:b/>
           <w:lang w:val="bg-BG"/>
         </w:rPr>
-        <w:t>не се изобразяват символите</w:t>
-      </w:r>
-      <w:r>
-        <w:rPr>
-          <w:lang w:val="bg-BG"/>
-        </w:rPr>
-        <w:t xml:space="preserve">, които въвеждате, а само </w:t>
+        <w:t>примери</w:t>
+      </w:r>
+      <w:r>
+        <w:rPr>
+          <w:lang w:val="bg-BG"/>
+        </w:rPr>
+        <w:t xml:space="preserve"> за </w:t>
       </w:r>
       <w:r>
         <w:rPr>
           <w:b/>
           <w:lang w:val="bg-BG"/>
         </w:rPr>
-        <w:t>точки</w:t>
-      </w:r>
-      <w:r>
-        <w:rPr>
-          <w:lang w:val="bg-BG"/>
-        </w:rPr>
-        <w:t xml:space="preserve"> или </w:t>
+        <w:t xml:space="preserve">компоненти </w:t>
+      </w:r>
+      <w:r>
+        <w:rPr>
+          <w:lang w:val="bg-BG"/>
+        </w:rPr>
+        <w:t>на</w:t>
       </w:r>
       <w:r>
         <w:rPr>
           <w:b/>
           <w:lang w:val="bg-BG"/>
         </w:rPr>
-        <w:t>звездички</w:t>
-      </w:r>
-      <w:r>
-        <w:rPr>
-          <w:lang w:val="bg-BG"/>
-        </w:rPr>
-        <w:t xml:space="preserve"> ( . *), какво влияние оказва </w:t>
-      </w:r>
-      <w:r>
+        <w:t xml:space="preserve"> компютърна система</w:t>
+      </w:r>
+      <w:r>
+        <w:rPr>
+          <w:lang w:val="bg-BG"/>
+        </w:rPr>
+        <w:t>, без които работата му е:</w:t>
+      </w:r>
+    </w:p>
+    <w:p>
+      <w:pPr>
+        <w:pStyle w:val="ListParagraph"/>
+        <w:numPr>
+          <w:ilvl w:val="0"/>
+          <w:numId w:val="21"/>
+        </w:numPr>
+        <w:ind w:left="852" w:hanging="426"/>
         <w:rPr>
           <w:b/>
           <w:lang w:val="bg-BG"/>
         </w:rPr>
-        <w:t>езика за въвеждане</w:t>
-      </w:r>
-      <w:r>
-        <w:rPr>
-          <w:lang w:val="bg-BG"/>
-        </w:rPr>
-        <w:t xml:space="preserve">, показан в долния десен ъгъл на екрана на монитора при </w:t>
-      </w:r>
+      </w:pPr>
       <w:r>
         <w:rPr>
           <w:b/>
           <w:lang w:val="bg-BG"/>
         </w:rPr>
-        <w:t>въвеждане на парола</w:t>
-      </w:r>
-      <w:r>
-        <w:rPr>
-          <w:lang w:val="bg-BG"/>
-        </w:rPr>
-        <w:t xml:space="preserve">? До </w:t>
-      </w:r>
-      <w:r>
+        <w:t>Възможна</w:t>
+      </w:r>
+    </w:p>
+    <w:p>
+      <w:pPr>
+        <w:pStyle w:val="ListParagraph"/>
+        <w:numPr>
+          <w:ilvl w:val="0"/>
+          <w:numId w:val="21"/>
+        </w:numPr>
+        <w:ind w:left="852" w:hanging="426"/>
         <w:rPr>
           <w:b/>
           <w:lang w:val="bg-BG"/>
         </w:rPr>
-        <w:t>какъв проблем</w:t>
-      </w:r>
-      <w:r>
-        <w:rPr>
-          <w:lang w:val="bg-BG"/>
-        </w:rPr>
-        <w:t xml:space="preserve"> може да доведе и </w:t>
-      </w:r>
+      </w:pPr>
       <w:r>
         <w:rPr>
           <w:b/>
           <w:lang w:val="bg-BG"/>
         </w:rPr>
-        <w:t>как да се реши</w:t>
-      </w:r>
-      <w:r>
-        <w:rPr>
-          <w:lang w:val="bg-BG"/>
-        </w:rPr>
-        <w:t>?</w:t>
+        <w:t>Невъзможна</w:t>
       </w:r>
     </w:p>
     <w:p>
@@ -489,88 +479,20 @@
         <w:rPr>
           <w:lang w:val="bg-BG"/>
         </w:rPr>
-        <w:t xml:space="preserve">Дайте </w:t>
+        <w:t xml:space="preserve">Какви </w:t>
       </w:r>
       <w:r>
         <w:rPr>
           <w:b/>
           <w:lang w:val="bg-BG"/>
         </w:rPr>
-        <w:t>примери</w:t>
-      </w:r>
-      <w:r>
-        <w:rPr>
-          <w:lang w:val="bg-BG"/>
-        </w:rPr>
-        <w:t xml:space="preserve"> за </w:t>
-      </w:r>
-      <w:r>
-        <w:rPr>
-          <w:b/>
-          <w:lang w:val="bg-BG"/>
-        </w:rPr>
-        <w:t xml:space="preserve">компоненти </w:t>
-      </w:r>
-      <w:r>
-        <w:rPr>
-          <w:lang w:val="bg-BG"/>
-        </w:rPr>
-        <w:t>на</w:t>
-      </w:r>
-      <w:r>
-        <w:rPr>
-          <w:b/>
-          <w:lang w:val="bg-BG"/>
-        </w:rPr>
-        <w:t xml:space="preserve"> компютърна система</w:t>
-      </w:r>
-      <w:r>
-        <w:rPr>
-          <w:lang w:val="bg-BG"/>
-        </w:rPr>
-        <w:t>, без които работата му е:</w:t>
-      </w:r>
-    </w:p>
-    <w:p>
-      <w:pPr>
-        <w:pStyle w:val="ListParagraph"/>
-        <w:numPr>
-          <w:ilvl w:val="0"/>
-          <w:numId w:val="21"/>
-        </w:numPr>
-        <w:ind w:left="852" w:hanging="426"/>
-        <w:rPr>
-          <w:b/>
-          <w:lang w:val="bg-BG"/>
-        </w:rPr>
-      </w:pPr>
-      <w:r>
-        <w:rPr>
-          <w:b/>
-          <w:lang w:val="bg-BG"/>
-        </w:rPr>
-        <w:t>Възможна</w:t>
-      </w:r>
-    </w:p>
-    <w:p>
-      <w:pPr>
-        <w:pStyle w:val="ListParagraph"/>
-        <w:numPr>
-          <w:ilvl w:val="0"/>
-          <w:numId w:val="21"/>
-        </w:numPr>
-        <w:ind w:left="852" w:hanging="426"/>
-        <w:rPr>
-          <w:b/>
-          <w:lang w:val="bg-BG"/>
-        </w:rPr>
-      </w:pPr>
-      <w:r>
-        <w:rPr>
-          <w:b/>
-          <w:lang w:val="bg-BG"/>
-        </w:rPr>
-        <w:t>Невъзможна</w:t>
+        <w:t>видове софтуер</w:t>
+      </w:r>
+      <w:r>
+        <w:rPr>
+          <w:lang w:val="bg-BG"/>
+        </w:rPr>
+        <w:t xml:space="preserve"> познавате?</w:t>
       </w:r>
     </w:p>
     <w:p>
@@ -589,20 +511,98 @@
         <w:rPr>
           <w:lang w:val="bg-BG"/>
         </w:rPr>
-        <w:t xml:space="preserve">Какви </w:t>
-      </w:r>
+        <w:t>Дайте примери за:</w:t>
+      </w:r>
+    </w:p>
+    <w:p>
+      <w:pPr>
+        <w:pStyle w:val="ListParagraph"/>
+        <w:numPr>
+          <w:ilvl w:val="1"/>
+          <w:numId w:val="23"/>
+        </w:numPr>
+        <w:ind w:left="852" w:hanging="426"/>
+        <w:rPr>
+          <w:lang w:val="bg-BG"/>
+        </w:rPr>
+      </w:pPr>
       <w:r>
         <w:rPr>
           <w:b/>
           <w:lang w:val="bg-BG"/>
         </w:rPr>
-        <w:t>видове софтуер</w:t>
-      </w:r>
-      <w:r>
-        <w:rPr>
-          <w:lang w:val="bg-BG"/>
-        </w:rPr>
-        <w:t xml:space="preserve"> познавате?</w:t>
+        <w:t>С</w:t>
+      </w:r>
+      <w:r>
+        <w:rPr>
+          <w:b/>
+          <w:lang w:val="bg-BG"/>
+        </w:rPr>
+        <w:t>истемен</w:t>
+      </w:r>
+      <w:r>
+        <w:rPr>
+          <w:lang w:val="bg-BG"/>
+        </w:rPr>
+        <w:t xml:space="preserve"> софтуер</w:t>
+      </w:r>
+    </w:p>
+    <w:p>
+      <w:pPr>
+        <w:pStyle w:val="ListParagraph"/>
+        <w:numPr>
+          <w:ilvl w:val="1"/>
+          <w:numId w:val="23"/>
+        </w:numPr>
+        <w:ind w:left="852" w:hanging="426"/>
+        <w:rPr>
+          <w:lang w:val="bg-BG"/>
+        </w:rPr>
+      </w:pPr>
+      <w:r>
+        <w:rPr>
+          <w:b/>
+          <w:lang w:val="bg-BG"/>
+        </w:rPr>
+        <w:t>Инструментален</w:t>
+      </w:r>
+      <w:r>
+        <w:rPr>
+          <w:lang w:val="bg-BG"/>
+        </w:rPr>
+        <w:t xml:space="preserve"> софтуер</w:t>
+      </w:r>
+    </w:p>
+    <w:p>
+      <w:pPr>
+        <w:pStyle w:val="ListParagraph"/>
+        <w:numPr>
+          <w:ilvl w:val="1"/>
+          <w:numId w:val="20"/>
+        </w:numPr>
+        <w:ind w:left="852" w:hanging="426"/>
+        <w:rPr>
+          <w:lang w:val="bg-BG"/>
+        </w:rPr>
+      </w:pPr>
+      <w:r>
+        <w:rPr>
+          <w:b/>
+          <w:lang w:val="bg-BG"/>
+        </w:rPr>
+        <w:t>Приложен</w:t>
+      </w:r>
+      <w:r>
+        <w:rPr>
+          <w:lang w:val="bg-BG"/>
+        </w:rPr>
+        <w:t xml:space="preserve"> софтуер</w:t>
+      </w:r>
+      <w:r>
+        <w:rPr>
+          <w:lang w:val="bg-BG"/>
+        </w:rPr>
+        <w:t xml:space="preserve"> </w:t>
       </w:r>
     </w:p>
     <w:p>
@@ -621,15 +621,41 @@
         <w:rPr>
           <w:lang w:val="bg-BG"/>
         </w:rPr>
-        <w:t>Дайте примери за:</w:t>
+        <w:t xml:space="preserve">Част от </w:t>
+      </w:r>
+      <w:r>
+        <w:rPr>
+          <w:b/>
+          <w:lang w:val="bg-BG"/>
+        </w:rPr>
+        <w:t>кабелите</w:t>
+      </w:r>
+      <w:r>
+        <w:rPr>
+          <w:lang w:val="bg-BG"/>
+        </w:rPr>
+        <w:t xml:space="preserve"> за вашия компютър са </w:t>
+      </w:r>
+      <w:r>
+        <w:rPr>
+          <w:b/>
+          <w:lang w:val="bg-BG"/>
+        </w:rPr>
+        <w:t>изключени</w:t>
+      </w:r>
+      <w:r>
+        <w:rPr>
+          <w:lang w:val="bg-BG"/>
+        </w:rPr>
+        <w:t>. Вие ще:</w:t>
       </w:r>
     </w:p>
     <w:p>
       <w:pPr>
         <w:pStyle w:val="ListParagraph"/>
         <w:numPr>
-          <w:ilvl w:val="1"/>
-          <w:numId w:val="23"/>
+          <w:ilvl w:val="0"/>
+          <w:numId w:val="26"/>
         </w:numPr>
         <w:ind w:left="852" w:hanging="426"/>
         <w:rPr>
@@ -640,35 +666,15 @@
         <w:rPr>
           <w:lang w:val="bg-BG"/>
         </w:rPr>
-        <w:t xml:space="preserve"> </w:t>
-      </w:r>
-      <w:r>
-        <w:rPr>
-          <w:b/>
-          <w:lang w:val="bg-BG"/>
-        </w:rPr>
-        <w:t>С</w:t>
-      </w:r>
-      <w:r>
-        <w:rPr>
-          <w:b/>
-          <w:lang w:val="bg-BG"/>
-        </w:rPr>
-        <w:t>истемен</w:t>
-      </w:r>
-      <w:r>
-        <w:rPr>
-          <w:lang w:val="bg-BG"/>
-        </w:rPr>
-        <w:t xml:space="preserve"> софтуер</w:t>
+        <w:t>Съобщите на учителя за проблема</w:t>
       </w:r>
     </w:p>
     <w:p>
       <w:pPr>
         <w:pStyle w:val="ListParagraph"/>
         <w:numPr>
-          <w:ilvl w:val="1"/>
-          <w:numId w:val="23"/>
+          <w:ilvl w:val="0"/>
+          <w:numId w:val="26"/>
         </w:numPr>
         <w:ind w:left="852" w:hanging="426"/>
         <w:rPr>
@@ -677,24 +683,17 @@
       </w:pPr>
       <w:r>
         <w:rPr>
-          <w:b/>
-          <w:lang w:val="bg-BG"/>
-        </w:rPr>
-        <w:t>Инструментален</w:t>
-      </w:r>
-      <w:r>
-        <w:rPr>
-          <w:lang w:val="bg-BG"/>
-        </w:rPr>
-        <w:t xml:space="preserve"> софтуер</w:t>
+          <w:lang w:val="bg-BG"/>
+        </w:rPr>
+        <w:t>Няма да съобщите, а ще ги включите</w:t>
       </w:r>
     </w:p>
     <w:p>
       <w:pPr>
         <w:pStyle w:val="ListParagraph"/>
         <w:numPr>
-          <w:ilvl w:val="1"/>
-          <w:numId w:val="20"/>
+          <w:ilvl w:val="0"/>
+          <w:numId w:val="26"/>
         </w:numPr>
         <w:ind w:left="852" w:hanging="426"/>
         <w:rPr>
@@ -703,22 +702,9 @@
       </w:pPr>
       <w:r>
         <w:rPr>
-          <w:b/>
-          <w:lang w:val="bg-BG"/>
-        </w:rPr>
-        <w:t>Приложен</w:t>
-      </w:r>
-      <w:r>
-        <w:rPr>
-          <w:lang w:val="bg-BG"/>
-        </w:rPr>
-        <w:t xml:space="preserve"> софтуер</w:t>
-      </w:r>
-      <w:r>
-        <w:rPr>
-          <w:lang w:val="bg-BG"/>
-        </w:rPr>
-        <w:t xml:space="preserve"> </w:t>
+          <w:lang w:val="bg-BG"/>
+        </w:rPr>
+        <w:t>Ще се опитате да включите компютъра от бутона за включване, без да са включени необходимите кабели</w:t>
       </w:r>
     </w:p>
     <w:p>
@@ -737,90 +723,46 @@
         <w:rPr>
           <w:lang w:val="bg-BG"/>
         </w:rPr>
-        <w:t xml:space="preserve">Част от </w:t>
+        <w:t xml:space="preserve">След </w:t>
       </w:r>
       <w:r>
         <w:rPr>
           <w:b/>
           <w:lang w:val="bg-BG"/>
         </w:rPr>
-        <w:t>кабелите</w:t>
-      </w:r>
-      <w:r>
-        <w:rPr>
-          <w:lang w:val="bg-BG"/>
-        </w:rPr>
-        <w:t xml:space="preserve"> за вашия компютър са </w:t>
+        <w:t>колко време</w:t>
+      </w:r>
+      <w:r>
+        <w:rPr>
+          <w:lang w:val="bg-BG"/>
+        </w:rPr>
+        <w:t xml:space="preserve"> най-много работа с компютър се </w:t>
       </w:r>
       <w:r>
         <w:rPr>
           <w:b/>
           <w:lang w:val="bg-BG"/>
         </w:rPr>
-        <w:t>изключени</w:t>
-      </w:r>
-      <w:r>
-        <w:rPr>
-          <w:lang w:val="bg-BG"/>
-        </w:rPr>
-        <w:t>. Вие ще:</w:t>
-      </w:r>
-    </w:p>
-    <w:p>
-      <w:pPr>
-        <w:pStyle w:val="ListParagraph"/>
-        <w:numPr>
-          <w:ilvl w:val="0"/>
-          <w:numId w:val="26"/>
-        </w:numPr>
-        <w:ind w:left="852" w:hanging="426"/>
-        <w:rPr>
-          <w:lang w:val="bg-BG"/>
-        </w:rPr>
-      </w:pPr>
-      <w:r>
-        <w:rPr>
-          <w:lang w:val="bg-BG"/>
-        </w:rPr>
-        <w:t>Съобщите на учителя за проблема</w:t>
-      </w:r>
-    </w:p>
-    <w:p>
-      <w:pPr>
-        <w:pStyle w:val="ListParagraph"/>
-        <w:numPr>
-          <w:ilvl w:val="0"/>
-          <w:numId w:val="26"/>
-        </w:numPr>
-        <w:ind w:left="852" w:hanging="426"/>
-        <w:rPr>
-          <w:lang w:val="bg-BG"/>
-        </w:rPr>
-      </w:pPr>
-      <w:r>
-        <w:rPr>
-          <w:lang w:val="bg-BG"/>
-        </w:rPr>
-        <w:t>Няма да съобщите, а ще ги включите</w:t>
-      </w:r>
-    </w:p>
-    <w:p>
-      <w:pPr>
-        <w:pStyle w:val="ListParagraph"/>
-        <w:numPr>
-          <w:ilvl w:val="0"/>
-          <w:numId w:val="26"/>
-        </w:numPr>
-        <w:ind w:left="852" w:hanging="426"/>
-        <w:rPr>
-          <w:lang w:val="bg-BG"/>
-        </w:rPr>
-      </w:pPr>
-      <w:r>
-        <w:rPr>
-          <w:lang w:val="bg-BG"/>
-        </w:rPr>
-        <w:t>Ще се опитате да включите компютъра от бутона за включване, без да са включени необходимите кабели</w:t>
+        <w:t>налага да си починете</w:t>
+      </w:r>
+      <w:r>
+        <w:rPr>
+          <w:lang w:val="bg-BG"/>
+        </w:rPr>
+        <w:t xml:space="preserve">? За </w:t>
+      </w:r>
+      <w:r>
+        <w:rPr>
+          <w:b/>
+          <w:lang w:val="bg-BG"/>
+        </w:rPr>
+        <w:t>колко минути</w:t>
+      </w:r>
+      <w:r>
+        <w:rPr>
+          <w:lang w:val="bg-BG"/>
+        </w:rPr>
+        <w:t>?</w:t>
       </w:r>
     </w:p>
     <w:p>
@@ -839,117 +781,71 @@
         <w:rPr>
           <w:lang w:val="bg-BG"/>
         </w:rPr>
-        <w:t xml:space="preserve">След </w:t>
+        <w:t xml:space="preserve">Ако вкъщи </w:t>
       </w:r>
       <w:r>
         <w:rPr>
           <w:b/>
           <w:lang w:val="bg-BG"/>
         </w:rPr>
-        <w:t>колко време</w:t>
-      </w:r>
-      <w:r>
-        <w:rPr>
-          <w:lang w:val="bg-BG"/>
-        </w:rPr>
-        <w:t xml:space="preserve"> най-много работа с компютър се </w:t>
+        <w:t>върху монитора</w:t>
+      </w:r>
+      <w:r>
+        <w:rPr>
+          <w:lang w:val="bg-BG"/>
+        </w:rPr>
+        <w:t xml:space="preserve"> ви </w:t>
       </w:r>
       <w:r>
         <w:rPr>
           <w:b/>
           <w:lang w:val="bg-BG"/>
         </w:rPr>
-        <w:t>налага да си починете</w:t>
-      </w:r>
-      <w:r>
-        <w:rPr>
-          <w:lang w:val="bg-BG"/>
-        </w:rPr>
-        <w:t xml:space="preserve">? За </w:t>
+        <w:t>попада</w:t>
+      </w:r>
+      <w:r>
+        <w:rPr>
+          <w:lang w:val="bg-BG"/>
+        </w:rPr>
+        <w:t xml:space="preserve"> </w:t>
       </w:r>
       <w:r>
         <w:rPr>
           <w:b/>
           <w:lang w:val="bg-BG"/>
         </w:rPr>
-        <w:t>колко минути</w:t>
-      </w:r>
-      <w:r>
-        <w:rPr>
-          <w:lang w:val="bg-BG"/>
-        </w:rPr>
-        <w:t>?</w:t>
-      </w:r>
-    </w:p>
-    <w:p>
-      <w:pPr>
-        <w:pStyle w:val="ListParagraph"/>
-        <w:numPr>
-          <w:ilvl w:val="0"/>
-          <w:numId w:val="20"/>
-        </w:numPr>
-        <w:ind w:left="426" w:hanging="426"/>
-        <w:rPr>
-          <w:lang w:val="bg-BG"/>
-        </w:rPr>
-      </w:pPr>
-      <w:r>
-        <w:rPr>
-          <w:lang w:val="bg-BG"/>
-        </w:rPr>
-        <w:t xml:space="preserve">Ако вкъщи </w:t>
+        <w:t>външна светлина</w:t>
+      </w:r>
+      <w:r>
+        <w:rPr>
+          <w:lang w:val="bg-BG"/>
+        </w:rPr>
+        <w:t xml:space="preserve"> или има </w:t>
       </w:r>
       <w:r>
         <w:rPr>
           <w:b/>
           <w:lang w:val="bg-BG"/>
         </w:rPr>
-        <w:t>върху монитора</w:t>
-      </w:r>
-      <w:r>
-        <w:rPr>
-          <w:lang w:val="bg-BG"/>
-        </w:rPr>
-        <w:t xml:space="preserve"> ви </w:t>
-      </w:r>
-      <w:r>
-        <w:rPr>
-          <w:b/>
-          <w:lang w:val="bg-BG"/>
-        </w:rPr>
-        <w:t>попада</w:t>
-      </w:r>
-      <w:r>
-        <w:rPr>
-          <w:lang w:val="bg-BG"/>
-        </w:rPr>
-        <w:t xml:space="preserve"> </w:t>
-      </w:r>
-      <w:r>
-        <w:rPr>
-          <w:b/>
-          <w:lang w:val="bg-BG"/>
-        </w:rPr>
-        <w:t>външна светлина</w:t>
-      </w:r>
-      <w:r>
-        <w:rPr>
-          <w:lang w:val="bg-BG"/>
-        </w:rPr>
-        <w:t xml:space="preserve"> или има </w:t>
-      </w:r>
-      <w:r>
-        <w:rPr>
-          <w:b/>
-          <w:lang w:val="bg-BG"/>
-        </w:rPr>
         <w:t>отражение</w:t>
       </w:r>
       <w:r>
         <w:rPr>
           <w:lang w:val="bg-BG"/>
         </w:rPr>
-        <w:t xml:space="preserve"> върху екрана какво ще предприемете?</w:t>
+        <w:t xml:space="preserve"> върху екрана</w:t>
+      </w:r>
+      <w:r>
+        <w:rPr>
+          <w:lang w:val="bg-BG"/>
+        </w:rPr>
+        <w:t>,</w:t>
+      </w:r>
+      <w:r>
+        <w:rPr>
+          <w:lang w:val="bg-BG"/>
+        </w:rPr>
+        <w:t xml:space="preserve"> какво ще предприемете?</w:t>
       </w:r>
     </w:p>
     <w:p>
@@ -1102,14 +998,6 @@
     </w:p>
     <w:p>
       <w:pPr>
-        <w:ind w:left="1134"/>
-        <w:rPr>
-          <w:lang w:val="bg-BG"/>
-        </w:rPr>
-      </w:pPr>
-    </w:p>
-    <w:p>
-      <w:pPr>
         <w:pStyle w:val="Heading3"/>
         <w:numPr>
           <w:ilvl w:val="0"/>
@@ -1124,7 +1012,6 @@
         <w:rPr>
           <w:lang w:val="bg-BG"/>
         </w:rPr>
-        <w:lastRenderedPageBreak/>
         <w:t>Конфитюр от боровинки</w:t>
       </w:r>
     </w:p>
@@ -1297,6 +1184,7 @@
         <w:rPr>
           <w:lang w:val="bg-BG"/>
         </w:rPr>
+        <w:lastRenderedPageBreak/>
         <w:t xml:space="preserve">Когато решите да закусите с боровинки и почерпите приятел, </w:t>
       </w:r>
       <w:r>
@@ -1507,15 +1395,7 @@
         <w:rPr>
           <w:lang w:val="bg-BG"/>
         </w:rPr>
-        <w:t xml:space="preserve"> Кои дейности си съответст</w:t>
-      </w:r>
-      <w:bookmarkStart w:id="0" w:name="_GoBack"/>
-      <w:bookmarkEnd w:id="0"/>
-      <w:r>
-        <w:rPr>
-          <w:lang w:val="bg-BG"/>
-        </w:rPr>
-        <w:t xml:space="preserve">ват? </w:t>
+        <w:t xml:space="preserve"> Кои дейности си съответстват? </w:t>
       </w:r>
     </w:p>
     <w:p>
@@ -1578,7 +1458,7 @@
         <w:tblLook w:val="04A0" w:firstRow="1" w:lastRow="0" w:firstColumn="1" w:lastColumn="0" w:noHBand="0" w:noVBand="1"/>
       </w:tblPr>
       <w:tblGrid>
-        <w:gridCol w:w="2606"/>
+        <w:gridCol w:w="2916"/>
         <w:gridCol w:w="7454"/>
       </w:tblGrid>
       <w:tr>
@@ -1587,16 +1467,20 @@
         </w:trPr>
         <w:tc>
           <w:tcPr>
-            <w:tcW w:w="2606" w:type="dxa"/>
+            <w:tcW w:w="2916" w:type="dxa"/>
           </w:tcPr>
           <w:p>
             <w:pPr>
               <w:rPr>
+                <w:b/>
+                <w:bCs/>
                 <w:lang w:val="bg-BG"/>
               </w:rPr>
             </w:pPr>
             <w:r>
               <w:rPr>
+                <w:b/>
+                <w:bCs/>
                 <w:lang w:val="bg-BG"/>
               </w:rPr>
               <w:t>Информационна дейност</w:t>
@@ -1610,11 +1494,15 @@
           <w:p>
             <w:pPr>
               <w:rPr>
+                <w:b/>
+                <w:bCs/>
                 <w:lang w:val="bg-BG"/>
               </w:rPr>
             </w:pPr>
             <w:r>
               <w:rPr>
+                <w:b/>
+                <w:bCs/>
                 <w:lang w:val="bg-BG"/>
               </w:rPr>
               <w:t>Дейности за закуска с боровинките</w:t>
@@ -1628,10 +1516,11 @@
         </w:trPr>
         <w:tc>
           <w:tcPr>
-            <w:tcW w:w="2606" w:type="dxa"/>
+            <w:tcW w:w="2916" w:type="dxa"/>
           </w:tcPr>
           <w:p>
             <w:pPr>
+              <w:ind w:left="-258" w:firstLine="258"/>
               <w:rPr>
                 <w:lang w:val="bg-BG"/>
               </w:rPr>
@@ -1663,7 +1552,7 @@
         </w:trPr>
         <w:tc>
           <w:tcPr>
-            <w:tcW w:w="2606" w:type="dxa"/>
+            <w:tcW w:w="2916" w:type="dxa"/>
           </w:tcPr>
           <w:p>
             <w:pPr>
@@ -1698,7 +1587,7 @@
         </w:trPr>
         <w:tc>
           <w:tcPr>
-            <w:tcW w:w="2606" w:type="dxa"/>
+            <w:tcW w:w="2916" w:type="dxa"/>
           </w:tcPr>
           <w:p>
             <w:pPr>
@@ -1733,7 +1622,7 @@
         </w:trPr>
         <w:tc>
           <w:tcPr>
-            <w:tcW w:w="2606" w:type="dxa"/>
+            <w:tcW w:w="2916" w:type="dxa"/>
           </w:tcPr>
           <w:p>
             <w:pPr>
@@ -1835,7 +1724,7 @@
 </file>
 
 <file path=word/endnotes.xml><?xml version="1.0" encoding="utf-8"?>
-<w:endnotes xmlns:wpc="http://schemas.microsoft.com/office/word/2010/wordprocessingCanvas" xmlns:cx="http://schemas.microsoft.com/office/drawing/2014/chartex" xmlns:cx1="http://schemas.microsoft.com/office/drawing/2015/9/8/chartex" xmlns:mc="http://schemas.openxmlformats.org/markup-compatibility/2006" xmlns:o="urn:schemas-microsoft-com:office:office" xmlns:r="http://schemas.openxmlformats.org/officeDocument/2006/relationships" xmlns:m="http://schemas.openxmlformats.org/officeDocument/2006/math" xmlns:v="urn:schemas-microsoft-com:vml" xmlns:wp14="http://schemas.microsoft.com/office/word/2010/wordprocessingDrawing" xmlns:wp="http://schemas.openxmlformats.org/drawingml/2006/wordprocessingDrawing" xmlns:w10="urn:schemas-microsoft-com:office:word" xmlns:w="http://schemas.openxmlformats.org/wordprocessingml/2006/main" xmlns:w14="http://schemas.microsoft.com/office/word/2010/wordml" xmlns:w15="http://schemas.microsoft.com/office/word/2012/wordml" xmlns:w16se="http://schemas.microsoft.com/office/word/2015/wordml/symex" xmlns:wpg="http://schemas.microsoft.com/office/word/2010/wordprocessingGroup" xmlns:wpi="http://schemas.microsoft.com/office/word/2010/wordprocessingInk" xmlns:wne="http://schemas.microsoft.com/office/word/2006/wordml" xmlns:wps="http://schemas.microsoft.com/office/word/2010/wordprocessingShape" mc:Ignorable="w14 w15 w16se wp14">
+<w:endnotes xmlns:wpc="http://schemas.microsoft.com/office/word/2010/wordprocessingCanvas" xmlns:cx="http://schemas.microsoft.com/office/drawing/2014/chartex" xmlns:cx1="http://schemas.microsoft.com/office/drawing/2015/9/8/chartex" xmlns:cx2="http://schemas.microsoft.com/office/drawing/2015/10/21/chartex" xmlns:cx3="http://schemas.microsoft.com/office/drawing/2016/5/9/chartex" xmlns:cx4="http://schemas.microsoft.com/office/drawing/2016/5/10/chartex" xmlns:cx5="http://schemas.microsoft.com/office/drawing/2016/5/11/chartex" xmlns:cx6="http://schemas.microsoft.com/office/drawing/2016/5/12/chartex" xmlns:cx7="http://schemas.microsoft.com/office/drawing/2016/5/13/chartex" xmlns:cx8="http://schemas.microsoft.com/office/drawing/2016/5/14/chartex" xmlns:mc="http://schemas.openxmlformats.org/markup-compatibility/2006" xmlns:aink="http://schemas.microsoft.com/office/drawing/2016/ink" xmlns:am3d="http://schemas.microsoft.com/office/drawing/2017/model3d" xmlns:o="urn:schemas-microsoft-com:office:office" xmlns:oel="http://schemas.microsoft.com/office/2019/extlst" xmlns:r="http://schemas.openxmlformats.org/officeDocument/2006/relationships" xmlns:m="http://schemas.openxmlformats.org/officeDocument/2006/math" xmlns:v="urn:schemas-microsoft-com:vml" xmlns:wp14="http://schemas.microsoft.com/office/word/2010/wordprocessingDrawing" xmlns:wp="http://schemas.openxmlformats.org/drawingml/2006/wordprocessingDrawing" xmlns:w10="urn:schemas-microsoft-com:office:word" xmlns:w="http://schemas.openxmlformats.org/wordprocessingml/2006/main" xmlns:w14="http://schemas.microsoft.com/office/word/2010/wordml" xmlns:w15="http://schemas.microsoft.com/office/word/2012/wordml" xmlns:w16cex="http://schemas.microsoft.com/office/word/2018/wordml/cex" xmlns:w16cid="http://schemas.microsoft.com/office/word/2016/wordml/cid" xmlns:w16="http://schemas.microsoft.com/office/word/2018/wordml" xmlns:w16sdtdh="http://schemas.microsoft.com/office/word/2020/wordml/sdtdatahash" xmlns:w16se="http://schemas.microsoft.com/office/word/2015/wordml/symex" xmlns:wpg="http://schemas.microsoft.com/office/word/2010/wordprocessingGroup" xmlns:wpi="http://schemas.microsoft.com/office/word/2010/wordprocessingInk" xmlns:wne="http://schemas.microsoft.com/office/word/2006/wordml" xmlns:wps="http://schemas.microsoft.com/office/word/2010/wordprocessingShape" mc:Ignorable="w14 w15 w16se w16cid w16 w16cex w16sdtdh wp14">
   <w:endnote w:type="separator" w:id="-1">
     <w:p>
       <w:pPr>
@@ -1860,7 +1749,7 @@
 </file>
 
 <file path=word/footer1.xml><?xml version="1.0" encoding="utf-8"?>
-<w:ftr xmlns:wpc="http://schemas.microsoft.com/office/word/2010/wordprocessingCanvas" xmlns:cx="http://schemas.microsoft.com/office/drawing/2014/chartex" xmlns:cx1="http://schemas.microsoft.com/office/drawing/2015/9/8/chartex" xmlns:mc="http://schemas.openxmlformats.org/markup-compatibility/2006" xmlns:o="urn:schemas-microsoft-com:office:office" xmlns:r="http://schemas.openxmlformats.org/officeDocument/2006/relationships" xmlns:m="http://schemas.openxmlformats.org/officeDocument/2006/math" xmlns:v="urn:schemas-microsoft-com:vml" xmlns:wp14="http://schemas.microsoft.com/office/word/2010/wordprocessingDrawing" xmlns:wp="http://schemas.openxmlformats.org/drawingml/2006/wordprocessingDrawing" xmlns:w10="urn:schemas-microsoft-com:office:word" xmlns:w="http://schemas.openxmlformats.org/wordprocessingml/2006/main" xmlns:w14="http://schemas.microsoft.com/office/word/2010/wordml" xmlns:w15="http://schemas.microsoft.com/office/word/2012/wordml" xmlns:w16se="http://schemas.microsoft.com/office/word/2015/wordml/symex" xmlns:wpg="http://schemas.microsoft.com/office/word/2010/wordprocessingGroup" xmlns:wpi="http://schemas.microsoft.com/office/word/2010/wordprocessingInk" xmlns:wne="http://schemas.microsoft.com/office/word/2006/wordml" xmlns:wps="http://schemas.microsoft.com/office/word/2010/wordprocessingShape" mc:Ignorable="w14 w15 w16se wp14">
+<w:ftr xmlns:wpc="http://schemas.microsoft.com/office/word/2010/wordprocessingCanvas" xmlns:cx="http://schemas.microsoft.com/office/drawing/2014/chartex" xmlns:cx1="http://schemas.microsoft.com/office/drawing/2015/9/8/chartex" xmlns:cx2="http://schemas.microsoft.com/office/drawing/2015/10/21/chartex" xmlns:cx3="http://schemas.microsoft.com/office/drawing/2016/5/9/chartex" xmlns:cx4="http://schemas.microsoft.com/office/drawing/2016/5/10/chartex" xmlns:cx5="http://schemas.microsoft.com/office/drawing/2016/5/11/chartex" xmlns:cx6="http://schemas.microsoft.com/office/drawing/2016/5/12/chartex" xmlns:cx7="http://schemas.microsoft.com/office/drawing/2016/5/13/chartex" xmlns:cx8="http://schemas.microsoft.com/office/drawing/2016/5/14/chartex" xmlns:mc="http://schemas.openxmlformats.org/markup-compatibility/2006" xmlns:aink="http://schemas.microsoft.com/office/drawing/2016/ink" xmlns:am3d="http://schemas.microsoft.com/office/drawing/2017/model3d" xmlns:o="urn:schemas-microsoft-com:office:office" xmlns:oel="http://schemas.microsoft.com/office/2019/extlst" xmlns:r="http://schemas.openxmlformats.org/officeDocument/2006/relationships" xmlns:m="http://schemas.openxmlformats.org/officeDocument/2006/math" xmlns:v="urn:schemas-microsoft-com:vml" xmlns:wp14="http://schemas.microsoft.com/office/word/2010/wordprocessingDrawing" xmlns:wp="http://schemas.openxmlformats.org/drawingml/2006/wordprocessingDrawing" xmlns:w10="urn:schemas-microsoft-com:office:word" xmlns:w="http://schemas.openxmlformats.org/wordprocessingml/2006/main" xmlns:w14="http://schemas.microsoft.com/office/word/2010/wordml" xmlns:w15="http://schemas.microsoft.com/office/word/2012/wordml" xmlns:w16cex="http://schemas.microsoft.com/office/word/2018/wordml/cex" xmlns:w16cid="http://schemas.microsoft.com/office/word/2016/wordml/cid" xmlns:w16="http://schemas.microsoft.com/office/word/2018/wordml" xmlns:w16sdtdh="http://schemas.microsoft.com/office/word/2020/wordml/sdtdatahash" xmlns:w16se="http://schemas.microsoft.com/office/word/2015/wordml/symex" xmlns:wpg="http://schemas.microsoft.com/office/word/2010/wordprocessingGroup" xmlns:wpi="http://schemas.microsoft.com/office/word/2010/wordprocessingInk" xmlns:wne="http://schemas.microsoft.com/office/word/2006/wordml" xmlns:wps="http://schemas.microsoft.com/office/word/2010/wordprocessingShape" mc:Ignorable="w14 w15 w16se w16cid w16 w16cex w16sdtdh wp14">
   <w:p>
     <w:pPr>
       <w:pStyle w:val="Footer"/>
@@ -2041,7 +1930,7 @@
                               <w:szCs w:val="17"/>
                             </w:rPr>
                           </w:pPr>
-                          <w:bookmarkStart w:id="1" w:name="_Hlk24191091"/>
+                          <w:bookmarkStart w:id="0" w:name="_Hlk24191091"/>
                           <w:r>
                             <w:rPr>
                               <w:sz w:val="17"/>
@@ -2049,21 +1938,12 @@
                             </w:rPr>
                             <w:t xml:space="preserve">© </w:t>
                           </w:r>
-                          <w:proofErr w:type="spellStart"/>
                           <w:r>
                             <w:rPr>
                               <w:sz w:val="17"/>
                               <w:szCs w:val="17"/>
                             </w:rPr>
-                            <w:t>SoftUni</w:t>
-                          </w:r>
-                          <w:proofErr w:type="spellEnd"/>
-                          <w:r>
-                            <w:rPr>
-                              <w:sz w:val="17"/>
-                              <w:szCs w:val="17"/>
-                            </w:rPr>
-                            <w:t xml:space="preserve"> – </w:t>
+                            <w:t xml:space="preserve">SoftUni – </w:t>
                           </w:r>
                           <w:hyperlink r:id="rId1" w:history="1">
                             <w:r>
@@ -2139,7 +2019,6 @@
                             </w:rPr>
                             <w:t xml:space="preserve">or use </w:t>
                           </w:r>
-                          <w:proofErr w:type="gramStart"/>
                           <w:r>
                             <w:rPr>
                               <w:sz w:val="17"/>
@@ -2161,7 +2040,6 @@
                             </w:rPr>
                             <w:t>permitted</w:t>
                           </w:r>
-                          <w:proofErr w:type="gramEnd"/>
                           <w:r>
                             <w:rPr>
                               <w:sz w:val="17"/>
@@ -2170,7 +2048,7 @@
                             <w:t>.</w:t>
                           </w:r>
                         </w:p>
-                        <w:bookmarkEnd w:id="1"/>
+                        <w:bookmarkEnd w:id="0"/>
                         <w:p>
                           <w:pPr>
                             <w:spacing w:line="240" w:lineRule="auto"/>
@@ -2399,7 +2277,7 @@
                                               <a14:useLocalDpi xmlns:a14="http://schemas.microsoft.com/office/drawing/2010/main" val="0"/>
                                             </a:ext>
                                             <a:ext uri="{837473B0-CC2E-450A-ABE3-18F120FF3D39}">
-                                              <a1611:picAttrSrcUrl xmlns="" xmlns:cx2="http://schemas.microsoft.com/office/drawing/2015/10/21/chartex" xmlns:cx3="http://schemas.microsoft.com/office/drawing/2016/5/9/chartex" xmlns:cx4="http://schemas.microsoft.com/office/drawing/2016/5/10/chartex" xmlns:cx5="http://schemas.microsoft.com/office/drawing/2016/5/11/chartex" xmlns:cx6="http://schemas.microsoft.com/office/drawing/2016/5/12/chartex" xmlns:cx7="http://schemas.microsoft.com/office/drawing/2016/5/13/chartex" xmlns:cx8="http://schemas.microsoft.com/office/drawing/2016/5/14/chartex" xmlns:aink="http://schemas.microsoft.com/office/drawing/2016/ink" xmlns:am3d="http://schemas.microsoft.com/office/drawing/2017/model3d" xmlns:o="urn:schemas-microsoft-com:office:office" xmlns:v="urn:schemas-microsoft-com:vml" xmlns:w10="urn:schemas-microsoft-com:office:word" xmlns:w="http://schemas.openxmlformats.org/wordprocessingml/2006/main" xmlns:w16cex="http://schemas.microsoft.com/office/word/2018/wordml/cex" xmlns:w16cid="http://schemas.microsoft.com/office/word/2016/wordml/cid" xmlns:w16="http://schemas.microsoft.com/office/word/2018/wordml" xmlns:w16sdtdh="http://schemas.microsoft.com/office/word/2020/wordml/sdtdatahash" xmlns:a1611="http://schemas.microsoft.com/office/drawing/2016/11/main" r:id="rId9"/>
+                                              <a1611:picAttrSrcUrl xmlns:a1611="http://schemas.microsoft.com/office/drawing/2016/11/main" r:id="rId9"/>
                                             </a:ext>
                                           </a:extLst>
                                         </a:blip>
@@ -2919,7 +2797,7 @@
                                   </pic:cNvPicPr>
                                 </pic:nvPicPr>
                                 <pic:blipFill>
-                                  <a:blip r:embed="rId2">
+                                  <a:blip r:embed="rId21">
                                     <a:extLst>
                                       <a:ext uri="{28A0092B-C50C-407E-A947-70E740481C1C}">
                                         <a14:useLocalDpi xmlns:a14="http://schemas.microsoft.com/office/drawing/2010/main" val="0"/>
@@ -2968,7 +2846,7 @@
                           <wp:extent cx="180000" cy="180000"/>
                           <wp:effectExtent l="0" t="0" r="0" b="0"/>
                           <wp:docPr id="2" name="Picture 2">
-                            <a:hlinkClick xmlns:a="http://schemas.openxmlformats.org/drawingml/2006/main" r:id="rId3"/>
+                            <a:hlinkClick xmlns:a="http://schemas.openxmlformats.org/drawingml/2006/main" r:id="rId22"/>
                           </wp:docPr>
                           <wp:cNvGraphicFramePr>
                             <a:graphicFrameLocks xmlns:a="http://schemas.openxmlformats.org/drawingml/2006/main" noChangeAspect="1"/>
@@ -2978,14 +2856,14 @@
                               <pic:pic xmlns:pic="http://schemas.openxmlformats.org/drawingml/2006/picture">
                                 <pic:nvPicPr>
                                   <pic:cNvPr id="2" name="Picture 2">
-                                    <a:hlinkClick r:id="rId3"/>
+                                    <a:hlinkClick r:id="rId22"/>
                                   </pic:cNvPr>
                                   <pic:cNvPicPr>
                                     <a:picLocks noChangeAspect="1" noChangeArrowheads="1"/>
                                   </pic:cNvPicPr>
                                 </pic:nvPicPr>
                                 <pic:blipFill>
-                                  <a:blip r:embed="rId4">
+                                  <a:blip r:embed="rId23">
                                     <a:extLst>
                                       <a:ext uri="{28A0092B-C50C-407E-A947-70E740481C1C}">
                                         <a14:useLocalDpi xmlns:a14="http://schemas.microsoft.com/office/drawing/2010/main" val="0"/>
@@ -3034,7 +2912,7 @@
                           <wp:extent cx="180000" cy="180000"/>
                           <wp:effectExtent l="0" t="0" r="0" b="0"/>
                           <wp:docPr id="5" name="Picture 5" title="Software University @ Facebook">
-                            <a:hlinkClick xmlns:a="http://schemas.openxmlformats.org/drawingml/2006/main" r:id="rId5"/>
+                            <a:hlinkClick xmlns:a="http://schemas.openxmlformats.org/drawingml/2006/main" r:id="rId24"/>
                           </wp:docPr>
                           <wp:cNvGraphicFramePr>
                             <a:graphicFrameLocks xmlns:a="http://schemas.openxmlformats.org/drawingml/2006/main" noChangeAspect="1"/>
@@ -3044,12 +2922,12 @@
                               <pic:pic xmlns:pic="http://schemas.openxmlformats.org/drawingml/2006/picture">
                                 <pic:nvPicPr>
                                   <pic:cNvPr id="5" name="Picture 5" title="Software University @ Facebook">
-                                    <a:hlinkClick r:id="rId5"/>
+                                    <a:hlinkClick r:id="rId24"/>
                                   </pic:cNvPr>
                                   <pic:cNvPicPr/>
                                 </pic:nvPicPr>
                                 <pic:blipFill>
-                                  <a:blip r:embed="rId6"/>
+                                  <a:blip r:embed="rId25"/>
                                   <a:stretch>
                                     <a:fillRect/>
                                   </a:stretch>
@@ -3087,7 +2965,7 @@
                           <wp:extent cx="180000" cy="180000"/>
                           <wp:effectExtent l="0" t="0" r="0" b="0"/>
                           <wp:docPr id="20" name="Picture 20">
-                            <a:hlinkClick xmlns:a="http://schemas.openxmlformats.org/drawingml/2006/main" r:id="rId7"/>
+                            <a:hlinkClick xmlns:a="http://schemas.openxmlformats.org/drawingml/2006/main" r:id="rId26"/>
                           </wp:docPr>
                           <wp:cNvGraphicFramePr>
                             <a:graphicFrameLocks xmlns:a="http://schemas.openxmlformats.org/drawingml/2006/main" noChangeAspect="1"/>
@@ -3097,20 +2975,20 @@
                               <pic:pic xmlns:pic="http://schemas.openxmlformats.org/drawingml/2006/picture">
                                 <pic:nvPicPr>
                                   <pic:cNvPr id="20" name="Picture 20">
-                                    <a:hlinkClick r:id="rId7"/>
+                                    <a:hlinkClick r:id="rId26"/>
                                   </pic:cNvPr>
                                   <pic:cNvPicPr>
                                     <a:picLocks noChangeAspect="1" noChangeArrowheads="1"/>
                                   </pic:cNvPicPr>
                                 </pic:nvPicPr>
                                 <pic:blipFill>
-                                  <a:blip r:embed="rId8">
+                                  <a:blip r:embed="rId27">
                                     <a:extLst>
                                       <a:ext uri="{28A0092B-C50C-407E-A947-70E740481C1C}">
                                         <a14:useLocalDpi xmlns:a14="http://schemas.microsoft.com/office/drawing/2010/main" val="0"/>
                                       </a:ext>
                                       <a:ext uri="{837473B0-CC2E-450A-ABE3-18F120FF3D39}">
-                                        <a1611:picAttrSrcUrl xmlns="" xmlns:cx2="http://schemas.microsoft.com/office/drawing/2015/10/21/chartex" xmlns:cx3="http://schemas.microsoft.com/office/drawing/2016/5/9/chartex" xmlns:cx4="http://schemas.microsoft.com/office/drawing/2016/5/10/chartex" xmlns:cx5="http://schemas.microsoft.com/office/drawing/2016/5/11/chartex" xmlns:cx6="http://schemas.microsoft.com/office/drawing/2016/5/12/chartex" xmlns:cx7="http://schemas.microsoft.com/office/drawing/2016/5/13/chartex" xmlns:cx8="http://schemas.microsoft.com/office/drawing/2016/5/14/chartex" xmlns:aink="http://schemas.microsoft.com/office/drawing/2016/ink" xmlns:am3d="http://schemas.microsoft.com/office/drawing/2017/model3d" xmlns:o="urn:schemas-microsoft-com:office:office" xmlns:v="urn:schemas-microsoft-com:vml" xmlns:w10="urn:schemas-microsoft-com:office:word" xmlns:w="http://schemas.openxmlformats.org/wordprocessingml/2006/main" xmlns:w16cex="http://schemas.microsoft.com/office/word/2018/wordml/cex" xmlns:w16cid="http://schemas.microsoft.com/office/word/2016/wordml/cid" xmlns:w16="http://schemas.microsoft.com/office/word/2018/wordml" xmlns:w16sdtdh="http://schemas.microsoft.com/office/word/2020/wordml/sdtdatahash" xmlns:a1611="http://schemas.microsoft.com/office/drawing/2016/11/main" r:id="rId9"/>
+                                        <a1611:picAttrSrcUrl xmlns="" xmlns:cx2="http://schemas.microsoft.com/office/drawing/2015/10/21/chartex" xmlns:cx3="http://schemas.microsoft.com/office/drawing/2016/5/9/chartex" xmlns:cx4="http://schemas.microsoft.com/office/drawing/2016/5/10/chartex" xmlns:cx5="http://schemas.microsoft.com/office/drawing/2016/5/11/chartex" xmlns:cx6="http://schemas.microsoft.com/office/drawing/2016/5/12/chartex" xmlns:cx7="http://schemas.microsoft.com/office/drawing/2016/5/13/chartex" xmlns:cx8="http://schemas.microsoft.com/office/drawing/2016/5/14/chartex" xmlns:aink="http://schemas.microsoft.com/office/drawing/2016/ink" xmlns:am3d="http://schemas.microsoft.com/office/drawing/2017/model3d" xmlns:o="urn:schemas-microsoft-com:office:office" xmlns:v="urn:schemas-microsoft-com:vml" xmlns:w10="urn:schemas-microsoft-com:office:word" xmlns:w="http://schemas.openxmlformats.org/wordprocessingml/2006/main" xmlns:w16cex="http://schemas.microsoft.com/office/word/2018/wordml/cex" xmlns:w16cid="http://schemas.microsoft.com/office/word/2016/wordml/cid" xmlns:w16="http://schemas.microsoft.com/office/word/2018/wordml" xmlns:w16sdtdh="http://schemas.microsoft.com/office/word/2020/wordml/sdtdatahash" xmlns:a1611="http://schemas.microsoft.com/office/drawing/2016/11/main" r:id="rId28"/>
                                       </a:ext>
                                     </a:extLst>
                                   </a:blip>
@@ -3156,7 +3034,7 @@
                           <wp:extent cx="180000" cy="180000"/>
                           <wp:effectExtent l="0" t="0" r="0" b="0"/>
                           <wp:docPr id="7" name="Picture 7" title="Software University @ Twitter">
-                            <a:hlinkClick xmlns:a="http://schemas.openxmlformats.org/drawingml/2006/main" r:id="rId10"/>
+                            <a:hlinkClick xmlns:a="http://schemas.openxmlformats.org/drawingml/2006/main" r:id="rId29"/>
                           </wp:docPr>
                           <wp:cNvGraphicFramePr>
                             <a:graphicFrameLocks xmlns:a="http://schemas.openxmlformats.org/drawingml/2006/main" noChangeAspect="1"/>
@@ -3166,12 +3044,12 @@
                               <pic:pic xmlns:pic="http://schemas.openxmlformats.org/drawingml/2006/picture">
                                 <pic:nvPicPr>
                                   <pic:cNvPr id="7" name="Picture 7" title="Software University @ Twitter">
-                                    <a:hlinkClick r:id="rId10"/>
+                                    <a:hlinkClick r:id="rId29"/>
                                   </pic:cNvPr>
                                   <pic:cNvPicPr/>
                                 </pic:nvPicPr>
                                 <pic:blipFill>
-                                  <a:blip r:embed="rId11"/>
+                                  <a:blip r:embed="rId30"/>
                                   <a:stretch>
                                     <a:fillRect/>
                                   </a:stretch>
@@ -3209,7 +3087,7 @@
                           <wp:extent cx="180000" cy="180000"/>
                           <wp:effectExtent l="0" t="0" r="0" b="0"/>
                           <wp:docPr id="17" name="Picture 17" title="Software University @ YouTube">
-                            <a:hlinkClick xmlns:a="http://schemas.openxmlformats.org/drawingml/2006/main" r:id="rId12"/>
+                            <a:hlinkClick xmlns:a="http://schemas.openxmlformats.org/drawingml/2006/main" r:id="rId31"/>
                           </wp:docPr>
                           <wp:cNvGraphicFramePr>
                             <a:graphicFrameLocks xmlns:a="http://schemas.openxmlformats.org/drawingml/2006/main" noChangeAspect="1"/>
@@ -3219,12 +3097,12 @@
                               <pic:pic xmlns:pic="http://schemas.openxmlformats.org/drawingml/2006/picture">
                                 <pic:nvPicPr>
                                   <pic:cNvPr id="17" name="Picture 17" title="Software University @ YouTube">
-                                    <a:hlinkClick r:id="rId12"/>
+                                    <a:hlinkClick r:id="rId31"/>
                                   </pic:cNvPr>
                                   <pic:cNvPicPr/>
                                 </pic:nvPicPr>
                                 <pic:blipFill>
-                                  <a:blip r:embed="rId13"/>
+                                  <a:blip r:embed="rId32"/>
                                   <a:stretch>
                                     <a:fillRect/>
                                   </a:stretch>
@@ -3262,7 +3140,7 @@
                           <wp:extent cx="180000" cy="180000"/>
                           <wp:effectExtent l="0" t="0" r="0" b="0"/>
                           <wp:docPr id="21" name="Picture 21">
-                            <a:hlinkClick xmlns:a="http://schemas.openxmlformats.org/drawingml/2006/main" r:id="rId14"/>
+                            <a:hlinkClick xmlns:a="http://schemas.openxmlformats.org/drawingml/2006/main" r:id="rId33"/>
                           </wp:docPr>
                           <wp:cNvGraphicFramePr>
                             <a:graphicFrameLocks xmlns:a="http://schemas.openxmlformats.org/drawingml/2006/main" noChangeAspect="1"/>
@@ -3272,14 +3150,14 @@
                               <pic:pic xmlns:pic="http://schemas.openxmlformats.org/drawingml/2006/picture">
                                 <pic:nvPicPr>
                                   <pic:cNvPr id="21" name="Picture 21">
-                                    <a:hlinkClick r:id="rId14"/>
+                                    <a:hlinkClick r:id="rId33"/>
                                   </pic:cNvPr>
                                   <pic:cNvPicPr>
                                     <a:picLocks noChangeAspect="1" noChangeArrowheads="1"/>
                                   </pic:cNvPicPr>
                                 </pic:nvPicPr>
                                 <pic:blipFill rotWithShape="1">
-                                  <a:blip r:embed="rId15">
+                                  <a:blip r:embed="rId34">
                                     <a:extLst>
                                       <a:ext uri="{28A0092B-C50C-407E-A947-70E740481C1C}">
                                         <a14:useLocalDpi xmlns:a14="http://schemas.microsoft.com/office/drawing/2010/main" val="0"/>
@@ -3331,7 +3209,7 @@
                           <wp:extent cx="180000" cy="180000"/>
                           <wp:effectExtent l="0" t="0" r="0" b="0"/>
                           <wp:docPr id="22" name="Picture 22">
-                            <a:hlinkClick xmlns:a="http://schemas.openxmlformats.org/drawingml/2006/main" r:id="rId16"/>
+                            <a:hlinkClick xmlns:a="http://schemas.openxmlformats.org/drawingml/2006/main" r:id="rId35"/>
                           </wp:docPr>
                           <wp:cNvGraphicFramePr>
                             <a:graphicFrameLocks xmlns:a="http://schemas.openxmlformats.org/drawingml/2006/main" noChangeAspect="1"/>
@@ -3341,14 +3219,14 @@
                               <pic:pic xmlns:pic="http://schemas.openxmlformats.org/drawingml/2006/picture">
                                 <pic:nvPicPr>
                                   <pic:cNvPr id="22" name="Picture 22">
-                                    <a:hlinkClick r:id="rId16"/>
+                                    <a:hlinkClick r:id="rId35"/>
                                   </pic:cNvPr>
                                   <pic:cNvPicPr>
                                     <a:picLocks noChangeAspect="1" noChangeArrowheads="1"/>
                                   </pic:cNvPicPr>
                                 </pic:nvPicPr>
                                 <pic:blipFill>
-                                  <a:blip r:embed="rId17">
+                                  <a:blip r:embed="rId36">
                                     <a:extLst>
                                       <a:ext uri="{28A0092B-C50C-407E-A947-70E740481C1C}">
                                         <a14:useLocalDpi xmlns:a14="http://schemas.microsoft.com/office/drawing/2010/main" val="0"/>
@@ -3397,7 +3275,7 @@
                           <wp:extent cx="180000" cy="180000"/>
                           <wp:effectExtent l="0" t="0" r="0" b="0"/>
                           <wp:docPr id="23" name="Picture 23" title="Software University: Email Us">
-                            <a:hlinkClick xmlns:a="http://schemas.openxmlformats.org/drawingml/2006/main" r:id="rId18"/>
+                            <a:hlinkClick xmlns:a="http://schemas.openxmlformats.org/drawingml/2006/main" r:id="rId37"/>
                           </wp:docPr>
                           <wp:cNvGraphicFramePr>
                             <a:graphicFrameLocks xmlns:a="http://schemas.openxmlformats.org/drawingml/2006/main" noChangeAspect="1"/>
@@ -3407,12 +3285,12 @@
                               <pic:pic xmlns:pic="http://schemas.openxmlformats.org/drawingml/2006/picture">
                                 <pic:nvPicPr>
                                   <pic:cNvPr id="23" name="Picture 23" title="Software University: Email Us">
-                                    <a:hlinkClick r:id="rId18"/>
+                                    <a:hlinkClick r:id="rId37"/>
                                   </pic:cNvPr>
                                   <pic:cNvPicPr/>
                                 </pic:nvPicPr>
                                 <pic:blipFill>
-                                  <a:blip r:embed="rId19"/>
+                                  <a:blip r:embed="rId38"/>
                                   <a:stretch>
                                     <a:fillRect/>
                                   </a:stretch>
@@ -3474,7 +3352,7 @@
                   </pic:cNvPicPr>
                 </pic:nvPicPr>
                 <pic:blipFill>
-                  <a:blip r:embed="rId21">
+                  <a:blip r:embed="rId39">
                     <a:extLst>
                       <a:ext uri="{28A0092B-C50C-407E-A947-70E740481C1C}">
                         <a14:useLocalDpi xmlns:a14="http://schemas.microsoft.com/office/drawing/2010/main" val="0"/>
@@ -3578,7 +3456,7 @@
             </wp:anchor>
           </w:drawing>
         </mc:Choice>
-        <mc:Fallback xmlns:cx2="http://schemas.microsoft.com/office/drawing/2015/10/21/chartex" xmlns:cx3="http://schemas.microsoft.com/office/drawing/2016/5/9/chartex" xmlns:cx4="http://schemas.microsoft.com/office/drawing/2016/5/10/chartex" xmlns:cx5="http://schemas.microsoft.com/office/drawing/2016/5/11/chartex" xmlns:cx6="http://schemas.microsoft.com/office/drawing/2016/5/12/chartex" xmlns:cx7="http://schemas.microsoft.com/office/drawing/2016/5/13/chartex" xmlns:cx8="http://schemas.microsoft.com/office/drawing/2016/5/14/chartex" xmlns:aink="http://schemas.microsoft.com/office/drawing/2016/ink" xmlns:am3d="http://schemas.microsoft.com/office/drawing/2017/model3d" xmlns:w16cex="http://schemas.microsoft.com/office/word/2018/wordml/cex" xmlns:w16cid="http://schemas.microsoft.com/office/word/2016/wordml/cid" xmlns:w16="http://schemas.microsoft.com/office/word/2018/wordml" xmlns:w16sdtdh="http://schemas.microsoft.com/office/word/2020/wordml/sdtdatahash">
+        <mc:Fallback>
           <w:pict>
             <v:line w14:anchorId="60BE7D18" id="Straight Connector 19" o:spid="_x0000_s1026" style="position:absolute;flip:y;z-index:251622400;visibility:visible;mso-wrap-style:square;mso-width-percent:0;mso-height-percent:0;mso-wrap-distance-left:9pt;mso-wrap-distance-top:0;mso-wrap-distance-right:9pt;mso-wrap-distance-bottom:0;mso-position-horizontal:absolute;mso-position-horizontal-relative:text;mso-position-vertical:absolute;mso-position-vertical-relative:text;mso-width-percent:0;mso-height-percent:0;mso-width-relative:page;mso-height-relative:page" from="-.1pt,5.2pt" to="520.7pt,5.2pt" o:gfxdata="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" strokecolor="#974706 [1609]" strokeweight="1pt">
               <v:stroke endcap="round"/>
@@ -3870,7 +3748,7 @@
 </file>
 
 <file path=word/footnotes.xml><?xml version="1.0" encoding="utf-8"?>
-<w:footnotes xmlns:wpc="http://schemas.microsoft.com/office/word/2010/wordprocessingCanvas" xmlns:cx="http://schemas.microsoft.com/office/drawing/2014/chartex" xmlns:cx1="http://schemas.microsoft.com/office/drawing/2015/9/8/chartex" xmlns:mc="http://schemas.openxmlformats.org/markup-compatibility/2006" xmlns:o="urn:schemas-microsoft-com:office:office" xmlns:r="http://schemas.openxmlformats.org/officeDocument/2006/relationships" xmlns:m="http://schemas.openxmlformats.org/officeDocument/2006/math" xmlns:v="urn:schemas-microsoft-com:vml" xmlns:wp14="http://schemas.microsoft.com/office/word/2010/wordprocessingDrawing" xmlns:wp="http://schemas.openxmlformats.org/drawingml/2006/wordprocessingDrawing" xmlns:w10="urn:schemas-microsoft-com:office:word" xmlns:w="http://schemas.openxmlformats.org/wordprocessingml/2006/main" xmlns:w14="http://schemas.microsoft.com/office/word/2010/wordml" xmlns:w15="http://schemas.microsoft.com/office/word/2012/wordml" xmlns:w16se="http://schemas.microsoft.com/office/word/2015/wordml/symex" xmlns:wpg="http://schemas.microsoft.com/office/word/2010/wordprocessingGroup" xmlns:wpi="http://schemas.microsoft.com/office/word/2010/wordprocessingInk" xmlns:wne="http://schemas.microsoft.com/office/word/2006/wordml" xmlns:wps="http://schemas.microsoft.com/office/word/2010/wordprocessingShape" mc:Ignorable="w14 w15 w16se wp14">
+<w:footnotes xmlns:wpc="http://schemas.microsoft.com/office/word/2010/wordprocessingCanvas" xmlns:cx="http://schemas.microsoft.com/office/drawing/2014/chartex" xmlns:cx1="http://schemas.microsoft.com/office/drawing/2015/9/8/chartex" xmlns:cx2="http://schemas.microsoft.com/office/drawing/2015/10/21/chartex" xmlns:cx3="http://schemas.microsoft.com/office/drawing/2016/5/9/chartex" xmlns:cx4="http://schemas.microsoft.com/office/drawing/2016/5/10/chartex" xmlns:cx5="http://schemas.microsoft.com/office/drawing/2016/5/11/chartex" xmlns:cx6="http://schemas.microsoft.com/office/drawing/2016/5/12/chartex" xmlns:cx7="http://schemas.microsoft.com/office/drawing/2016/5/13/chartex" xmlns:cx8="http://schemas.microsoft.com/office/drawing/2016/5/14/chartex" xmlns:mc="http://schemas.openxmlformats.org/markup-compatibility/2006" xmlns:aink="http://schemas.microsoft.com/office/drawing/2016/ink" xmlns:am3d="http://schemas.microsoft.com/office/drawing/2017/model3d" xmlns:o="urn:schemas-microsoft-com:office:office" xmlns:oel="http://schemas.microsoft.com/office/2019/extlst" xmlns:r="http://schemas.openxmlformats.org/officeDocument/2006/relationships" xmlns:m="http://schemas.openxmlformats.org/officeDocument/2006/math" xmlns:v="urn:schemas-microsoft-com:vml" xmlns:wp14="http://schemas.microsoft.com/office/word/2010/wordprocessingDrawing" xmlns:wp="http://schemas.openxmlformats.org/drawingml/2006/wordprocessingDrawing" xmlns:w10="urn:schemas-microsoft-com:office:word" xmlns:w="http://schemas.openxmlformats.org/wordprocessingml/2006/main" xmlns:w14="http://schemas.microsoft.com/office/word/2010/wordml" xmlns:w15="http://schemas.microsoft.com/office/word/2012/wordml" xmlns:w16cex="http://schemas.microsoft.com/office/word/2018/wordml/cex" xmlns:w16cid="http://schemas.microsoft.com/office/word/2016/wordml/cid" xmlns:w16="http://schemas.microsoft.com/office/word/2018/wordml" xmlns:w16sdtdh="http://schemas.microsoft.com/office/word/2020/wordml/sdtdatahash" xmlns:w16se="http://schemas.microsoft.com/office/word/2015/wordml/symex" xmlns:wpg="http://schemas.microsoft.com/office/word/2010/wordprocessingGroup" xmlns:wpi="http://schemas.microsoft.com/office/word/2010/wordprocessingInk" xmlns:wne="http://schemas.microsoft.com/office/word/2006/wordml" xmlns:wps="http://schemas.microsoft.com/office/word/2010/wordprocessingShape" mc:Ignorable="w14 w15 w16se w16cid w16 w16cex w16sdtdh wp14">
   <w:footnote w:type="separator" w:id="-1">
     <w:p>
       <w:pPr>
@@ -3895,7 +3773,7 @@
 </file>
 
 <file path=word/header1.xml><?xml version="1.0" encoding="utf-8"?>
-<w:hdr xmlns:wpc="http://schemas.microsoft.com/office/word/2010/wordprocessingCanvas" xmlns:cx="http://schemas.microsoft.com/office/drawing/2014/chartex" xmlns:cx1="http://schemas.microsoft.com/office/drawing/2015/9/8/chartex" xmlns:mc="http://schemas.openxmlformats.org/markup-compatibility/2006" xmlns:o="urn:schemas-microsoft-com:office:office" xmlns:r="http://schemas.openxmlformats.org/officeDocument/2006/relationships" xmlns:m="http://schemas.openxmlformats.org/officeDocument/2006/math" xmlns:v="urn:schemas-microsoft-com:vml" xmlns:wp14="http://schemas.microsoft.com/office/word/2010/wordprocessingDrawing" xmlns:wp="http://schemas.openxmlformats.org/drawingml/2006/wordprocessingDrawing" xmlns:w10="urn:schemas-microsoft-com:office:word" xmlns:w="http://schemas.openxmlformats.org/wordprocessingml/2006/main" xmlns:w14="http://schemas.microsoft.com/office/word/2010/wordml" xmlns:w15="http://schemas.microsoft.com/office/word/2012/wordml" xmlns:w16se="http://schemas.microsoft.com/office/word/2015/wordml/symex" xmlns:wpg="http://schemas.microsoft.com/office/word/2010/wordprocessingGroup" xmlns:wpi="http://schemas.microsoft.com/office/word/2010/wordprocessingInk" xmlns:wne="http://schemas.microsoft.com/office/word/2006/wordml" xmlns:wps="http://schemas.microsoft.com/office/word/2010/wordprocessingShape" mc:Ignorable="w14 w15 w16se wp14">
+<w:hdr xmlns:wpc="http://schemas.microsoft.com/office/word/2010/wordprocessingCanvas" xmlns:cx="http://schemas.microsoft.com/office/drawing/2014/chartex" xmlns:cx1="http://schemas.microsoft.com/office/drawing/2015/9/8/chartex" xmlns:cx2="http://schemas.microsoft.com/office/drawing/2015/10/21/chartex" xmlns:cx3="http://schemas.microsoft.com/office/drawing/2016/5/9/chartex" xmlns:cx4="http://schemas.microsoft.com/office/drawing/2016/5/10/chartex" xmlns:cx5="http://schemas.microsoft.com/office/drawing/2016/5/11/chartex" xmlns:cx6="http://schemas.microsoft.com/office/drawing/2016/5/12/chartex" xmlns:cx7="http://schemas.microsoft.com/office/drawing/2016/5/13/chartex" xmlns:cx8="http://schemas.microsoft.com/office/drawing/2016/5/14/chartex" xmlns:mc="http://schemas.openxmlformats.org/markup-compatibility/2006" xmlns:aink="http://schemas.microsoft.com/office/drawing/2016/ink" xmlns:am3d="http://schemas.microsoft.com/office/drawing/2017/model3d" xmlns:o="urn:schemas-microsoft-com:office:office" xmlns:oel="http://schemas.microsoft.com/office/2019/extlst" xmlns:r="http://schemas.openxmlformats.org/officeDocument/2006/relationships" xmlns:m="http://schemas.openxmlformats.org/officeDocument/2006/math" xmlns:v="urn:schemas-microsoft-com:vml" xmlns:wp14="http://schemas.microsoft.com/office/word/2010/wordprocessingDrawing" xmlns:wp="http://schemas.openxmlformats.org/drawingml/2006/wordprocessingDrawing" xmlns:w10="urn:schemas-microsoft-com:office:word" xmlns:w="http://schemas.openxmlformats.org/wordprocessingml/2006/main" xmlns:w14="http://schemas.microsoft.com/office/word/2010/wordml" xmlns:w15="http://schemas.microsoft.com/office/word/2012/wordml" xmlns:w16cex="http://schemas.microsoft.com/office/word/2018/wordml/cex" xmlns:w16cid="http://schemas.microsoft.com/office/word/2016/wordml/cid" xmlns:w16="http://schemas.microsoft.com/office/word/2018/wordml" xmlns:w16sdtdh="http://schemas.microsoft.com/office/word/2020/wordml/sdtdatahash" xmlns:w16se="http://schemas.microsoft.com/office/word/2015/wordml/symex" xmlns:wpg="http://schemas.microsoft.com/office/word/2010/wordprocessingGroup" xmlns:wpi="http://schemas.microsoft.com/office/word/2010/wordprocessingInk" xmlns:wne="http://schemas.microsoft.com/office/word/2006/wordml" xmlns:wps="http://schemas.microsoft.com/office/word/2010/wordprocessingShape" mc:Ignorable="w14 w15 w16se w16cid w16 w16cex w16sdtdh wp14">
   <w:p>
     <w:pPr>
       <w:pStyle w:val="Header"/>
@@ -3906,7 +3784,7 @@
 </file>
 
 <file path=word/numbering.xml><?xml version="1.0" encoding="utf-8"?>
-<w:numbering xmlns:wpc="http://schemas.microsoft.com/office/word/2010/wordprocessingCanvas" xmlns:cx="http://schemas.microsoft.com/office/drawing/2014/chartex" xmlns:cx1="http://schemas.microsoft.com/office/drawing/2015/9/8/chartex" xmlns:mc="http://schemas.openxmlformats.org/markup-compatibility/2006" xmlns:o="urn:schemas-microsoft-com:office:office" xmlns:r="http://schemas.openxmlformats.org/officeDocument/2006/relationships" xmlns:m="http://schemas.openxmlformats.org/officeDocument/2006/math" xmlns:v="urn:schemas-microsoft-com:vml" xmlns:wp14="http://schemas.microsoft.com/office/word/2010/wordprocessingDrawing" xmlns:wp="http://schemas.openxmlformats.org/drawingml/2006/wordprocessingDrawing" xmlns:w10="urn:schemas-microsoft-com:office:word" xmlns:w="http://schemas.openxmlformats.org/wordprocessingml/2006/main" xmlns:w14="http://schemas.microsoft.com/office/word/2010/wordml" xmlns:w15="http://schemas.microsoft.com/office/word/2012/wordml" xmlns:w16se="http://schemas.microsoft.com/office/word/2015/wordml/symex" xmlns:wpg="http://schemas.microsoft.com/office/word/2010/wordprocessingGroup" xmlns:wpi="http://schemas.microsoft.com/office/word/2010/wordprocessingInk" xmlns:wne="http://schemas.microsoft.com/office/word/2006/wordml" xmlns:wps="http://schemas.microsoft.com/office/word/2010/wordprocessingShape" mc:Ignorable="w14 w15 w16se wp14">
+<w:numbering xmlns:wpc="http://schemas.microsoft.com/office/word/2010/wordprocessingCanvas" xmlns:cx="http://schemas.microsoft.com/office/drawing/2014/chartex" xmlns:cx1="http://schemas.microsoft.com/office/drawing/2015/9/8/chartex" xmlns:cx2="http://schemas.microsoft.com/office/drawing/2015/10/21/chartex" xmlns:cx3="http://schemas.microsoft.com/office/drawing/2016/5/9/chartex" xmlns:cx4="http://schemas.microsoft.com/office/drawing/2016/5/10/chartex" xmlns:cx5="http://schemas.microsoft.com/office/drawing/2016/5/11/chartex" xmlns:cx6="http://schemas.microsoft.com/office/drawing/2016/5/12/chartex" xmlns:cx7="http://schemas.microsoft.com/office/drawing/2016/5/13/chartex" xmlns:cx8="http://schemas.microsoft.com/office/drawing/2016/5/14/chartex" xmlns:mc="http://schemas.openxmlformats.org/markup-compatibility/2006" xmlns:aink="http://schemas.microsoft.com/office/drawing/2016/ink" xmlns:am3d="http://schemas.microsoft.com/office/drawing/2017/model3d" xmlns:o="urn:schemas-microsoft-com:office:office" xmlns:oel="http://schemas.microsoft.com/office/2019/extlst" xmlns:r="http://schemas.openxmlformats.org/officeDocument/2006/relationships" xmlns:m="http://schemas.openxmlformats.org/officeDocument/2006/math" xmlns:v="urn:schemas-microsoft-com:vml" xmlns:wp14="http://schemas.microsoft.com/office/word/2010/wordprocessingDrawing" xmlns:wp="http://schemas.openxmlformats.org/drawingml/2006/wordprocessingDrawing" xmlns:w10="urn:schemas-microsoft-com:office:word" xmlns:w="http://schemas.openxmlformats.org/wordprocessingml/2006/main" xmlns:w14="http://schemas.microsoft.com/office/word/2010/wordml" xmlns:w15="http://schemas.microsoft.com/office/word/2012/wordml" xmlns:w16cex="http://schemas.microsoft.com/office/word/2018/wordml/cex" xmlns:w16cid="http://schemas.microsoft.com/office/word/2016/wordml/cid" xmlns:w16="http://schemas.microsoft.com/office/word/2018/wordml" xmlns:w16sdtdh="http://schemas.microsoft.com/office/word/2020/wordml/sdtdatahash" xmlns:w16se="http://schemas.microsoft.com/office/word/2015/wordml/symex" xmlns:wpg="http://schemas.microsoft.com/office/word/2010/wordprocessingGroup" xmlns:wpi="http://schemas.microsoft.com/office/word/2010/wordprocessingInk" xmlns:wne="http://schemas.microsoft.com/office/word/2006/wordml" xmlns:wps="http://schemas.microsoft.com/office/word/2010/wordprocessingShape" mc:Ignorable="w14 w15 w16se w16cid w16 w16cex w16sdtdh wp14">
   <w:abstractNum w:abstractNumId="0" w15:restartNumberingAfterBreak="0">
     <w:nsid w:val="05BE74FF"/>
     <w:multiLevelType w:val="hybridMultilevel"/>
@@ -6826,88 +6704,88 @@
       </w:rPr>
     </w:lvl>
   </w:abstractNum>
-  <w:num w:numId="1">
+  <w:num w:numId="1" w16cid:durableId="1738816521">
     <w:abstractNumId w:val="5"/>
   </w:num>
-  <w:num w:numId="2">
+  <w:num w:numId="2" w16cid:durableId="617565401">
     <w:abstractNumId w:val="27"/>
   </w:num>
-  <w:num w:numId="3">
+  <w:num w:numId="3" w16cid:durableId="1094205244">
     <w:abstractNumId w:val="21"/>
   </w:num>
-  <w:num w:numId="4">
+  <w:num w:numId="4" w16cid:durableId="410740114">
     <w:abstractNumId w:val="6"/>
   </w:num>
-  <w:num w:numId="5">
+  <w:num w:numId="5" w16cid:durableId="2068215310">
     <w:abstractNumId w:val="19"/>
   </w:num>
-  <w:num w:numId="6">
+  <w:num w:numId="6" w16cid:durableId="558830080">
     <w:abstractNumId w:val="20"/>
   </w:num>
-  <w:num w:numId="7">
+  <w:num w:numId="7" w16cid:durableId="1615286680">
     <w:abstractNumId w:val="23"/>
   </w:num>
-  <w:num w:numId="8">
+  <w:num w:numId="8" w16cid:durableId="1053652120">
     <w:abstractNumId w:val="11"/>
   </w:num>
-  <w:num w:numId="9">
+  <w:num w:numId="9" w16cid:durableId="1807356172">
     <w:abstractNumId w:val="2"/>
   </w:num>
-  <w:num w:numId="10">
+  <w:num w:numId="10" w16cid:durableId="304164713">
     <w:abstractNumId w:val="24"/>
   </w:num>
-  <w:num w:numId="11">
+  <w:num w:numId="11" w16cid:durableId="1900168335">
     <w:abstractNumId w:val="3"/>
   </w:num>
-  <w:num w:numId="12">
+  <w:num w:numId="12" w16cid:durableId="605187431">
     <w:abstractNumId w:val="10"/>
   </w:num>
-  <w:num w:numId="13">
+  <w:num w:numId="13" w16cid:durableId="1133215178">
     <w:abstractNumId w:val="14"/>
   </w:num>
-  <w:num w:numId="14">
+  <w:num w:numId="14" w16cid:durableId="1855068217">
     <w:abstractNumId w:val="8"/>
   </w:num>
-  <w:num w:numId="15">
+  <w:num w:numId="15" w16cid:durableId="688483435">
     <w:abstractNumId w:val="22"/>
   </w:num>
-  <w:num w:numId="16">
+  <w:num w:numId="16" w16cid:durableId="1826892886">
     <w:abstractNumId w:val="9"/>
   </w:num>
-  <w:num w:numId="17">
+  <w:num w:numId="17" w16cid:durableId="1726487764">
     <w:abstractNumId w:val="0"/>
   </w:num>
-  <w:num w:numId="18">
+  <w:num w:numId="18" w16cid:durableId="669407427">
     <w:abstractNumId w:val="18"/>
   </w:num>
-  <w:num w:numId="19">
+  <w:num w:numId="19" w16cid:durableId="1004087737">
     <w:abstractNumId w:val="1"/>
   </w:num>
-  <w:num w:numId="20">
+  <w:num w:numId="20" w16cid:durableId="1736540008">
     <w:abstractNumId w:val="13"/>
   </w:num>
-  <w:num w:numId="21">
+  <w:num w:numId="21" w16cid:durableId="934096016">
     <w:abstractNumId w:val="4"/>
   </w:num>
-  <w:num w:numId="22">
+  <w:num w:numId="22" w16cid:durableId="535235582">
     <w:abstractNumId w:val="15"/>
   </w:num>
-  <w:num w:numId="23">
+  <w:num w:numId="23" w16cid:durableId="1472555022">
     <w:abstractNumId w:val="26"/>
   </w:num>
-  <w:num w:numId="24">
+  <w:num w:numId="24" w16cid:durableId="1999534590">
     <w:abstractNumId w:val="16"/>
   </w:num>
-  <w:num w:numId="25">
+  <w:num w:numId="25" w16cid:durableId="894855799">
     <w:abstractNumId w:val="7"/>
   </w:num>
-  <w:num w:numId="26">
+  <w:num w:numId="26" w16cid:durableId="1643345937">
     <w:abstractNumId w:val="25"/>
   </w:num>
-  <w:num w:numId="27">
+  <w:num w:numId="27" w16cid:durableId="590816878">
     <w:abstractNumId w:val="12"/>
   </w:num>
-  <w:num w:numId="28">
+  <w:num w:numId="28" w16cid:durableId="714039289">
     <w:abstractNumId w:val="17"/>
   </w:num>
   <w:numIdMacAtCleanup w:val="19"/>
@@ -6915,7 +6793,7 @@
 </file>
 
 <file path=word/styles.xml><?xml version="1.0" encoding="utf-8"?>
-<w:styles xmlns:mc="http://schemas.openxmlformats.org/markup-compatibility/2006" xmlns:r="http://schemas.openxmlformats.org/officeDocument/2006/relationships" xmlns:w="http://schemas.openxmlformats.org/wordprocessingml/2006/main" xmlns:w14="http://schemas.microsoft.com/office/word/2010/wordml" xmlns:w15="http://schemas.microsoft.com/office/word/2012/wordml" xmlns:w16se="http://schemas.microsoft.com/office/word/2015/wordml/symex" mc:Ignorable="w14 w15 w16se">
+<w:styles xmlns:mc="http://schemas.openxmlformats.org/markup-compatibility/2006" xmlns:r="http://schemas.openxmlformats.org/officeDocument/2006/relationships" xmlns:w="http://schemas.openxmlformats.org/wordprocessingml/2006/main" xmlns:w14="http://schemas.microsoft.com/office/word/2010/wordml" xmlns:w15="http://schemas.microsoft.com/office/word/2012/wordml" xmlns:w16cex="http://schemas.microsoft.com/office/word/2018/wordml/cex" xmlns:w16cid="http://schemas.microsoft.com/office/word/2016/wordml/cid" xmlns:w16="http://schemas.microsoft.com/office/word/2018/wordml" xmlns:w16sdtdh="http://schemas.microsoft.com/office/word/2020/wordml/sdtdatahash" xmlns:w16se="http://schemas.microsoft.com/office/word/2015/wordml/symex" mc:Ignorable="w14 w15 w16se w16cid w16 w16cex w16sdtdh">
   <w:docDefaults>
     <w:rPrDefault>
       <w:rPr>
@@ -6931,7 +6809,7 @@
       </w:pPr>
     </w:pPrDefault>
   </w:docDefaults>
-  <w:latentStyles w:defLockedState="0" w:defUIPriority="99" w:defSemiHidden="0" w:defUnhideWhenUsed="0" w:defQFormat="0" w:count="371">
+  <w:latentStyles w:defLockedState="0" w:defUIPriority="99" w:defSemiHidden="0" w:defUnhideWhenUsed="0" w:defQFormat="0" w:count="376">
     <w:lsdException w:name="Normal" w:uiPriority="0" w:qFormat="1"/>
     <w:lsdException w:name="heading 1" w:uiPriority="9" w:qFormat="1"/>
     <w:lsdException w:name="heading 2" w:semiHidden="1" w:uiPriority="9" w:unhideWhenUsed="1" w:qFormat="1"/>
@@ -7303,6 +7181,11 @@
     <w:lsdException w:name="List Table 5 Dark Accent 6" w:uiPriority="50"/>
     <w:lsdException w:name="List Table 6 Colorful Accent 6" w:uiPriority="51"/>
     <w:lsdException w:name="List Table 7 Colorful Accent 6" w:uiPriority="52"/>
+    <w:lsdException w:name="Mention" w:semiHidden="1" w:unhideWhenUsed="1"/>
+    <w:lsdException w:name="Smart Hyperlink" w:semiHidden="1" w:unhideWhenUsed="1"/>
+    <w:lsdException w:name="Hashtag" w:semiHidden="1" w:unhideWhenUsed="1"/>
+    <w:lsdException w:name="Unresolved Mention" w:semiHidden="1" w:unhideWhenUsed="1"/>
+    <w:lsdException w:name="Smart Link" w:semiHidden="1" w:unhideWhenUsed="1"/>
   </w:latentStyles>
   <w:style w:type="paragraph" w:default="1" w:styleId="Normal">
     <w:name w:val="Normal"/>
@@ -7743,8 +7626,8 @@
       <w:u w:val="single"/>
     </w:rPr>
   </w:style>
-  <w:style w:type="character" w:customStyle="1" w:styleId="UnresolvedMention">
-    <w:name w:val="Unresolved Mention"/>
+  <w:style w:type="character" w:customStyle="1" w:styleId="UnresolvedMention1">
+    <w:name w:val="Unresolved Mention1"/>
     <w:basedOn w:val="DefaultParagraphFont"/>
     <w:uiPriority w:val="99"/>
     <w:semiHidden/>

</xml_diff>

<commit_message>
Minor fixes on exercises
</commit_message>
<xml_diff>
--- a/Courses/Computer-Modeling-and-IT/Computer-Modeling-and-IT-5-Class/01-Intro-to-IT/01-Intro-to-IT-Exercises.docx
+++ b/Courses/Computer-Modeling-and-IT/Computer-Modeling-and-IT-5-Class/01-Intro-to-IT/01-Intro-to-IT-Exercises.docx
@@ -1,6 +1,6 @@
 
 <file path=word/document.xml><?xml version="1.0" encoding="utf-8"?>
-<w:document xmlns:wpc="http://schemas.microsoft.com/office/word/2010/wordprocessingCanvas" xmlns:cx="http://schemas.microsoft.com/office/drawing/2014/chartex" xmlns:cx1="http://schemas.microsoft.com/office/drawing/2015/9/8/chartex" xmlns:mc="http://schemas.openxmlformats.org/markup-compatibility/2006" xmlns:o="urn:schemas-microsoft-com:office:office" xmlns:r="http://schemas.openxmlformats.org/officeDocument/2006/relationships" xmlns:m="http://schemas.openxmlformats.org/officeDocument/2006/math" xmlns:v="urn:schemas-microsoft-com:vml" xmlns:wp14="http://schemas.microsoft.com/office/word/2010/wordprocessingDrawing" xmlns:wp="http://schemas.openxmlformats.org/drawingml/2006/wordprocessingDrawing" xmlns:w10="urn:schemas-microsoft-com:office:word" xmlns:w="http://schemas.openxmlformats.org/wordprocessingml/2006/main" xmlns:w14="http://schemas.microsoft.com/office/word/2010/wordml" xmlns:w15="http://schemas.microsoft.com/office/word/2012/wordml" xmlns:w16se="http://schemas.microsoft.com/office/word/2015/wordml/symex" xmlns:wpg="http://schemas.microsoft.com/office/word/2010/wordprocessingGroup" xmlns:wpi="http://schemas.microsoft.com/office/word/2010/wordprocessingInk" xmlns:wne="http://schemas.microsoft.com/office/word/2006/wordml" xmlns:wps="http://schemas.microsoft.com/office/word/2010/wordprocessingShape" mc:Ignorable="w14 w15 w16se wp14">
+<w:document xmlns:wpc="http://schemas.microsoft.com/office/word/2010/wordprocessingCanvas" xmlns:cx="http://schemas.microsoft.com/office/drawing/2014/chartex" xmlns:cx1="http://schemas.microsoft.com/office/drawing/2015/9/8/chartex" xmlns:cx2="http://schemas.microsoft.com/office/drawing/2015/10/21/chartex" xmlns:cx3="http://schemas.microsoft.com/office/drawing/2016/5/9/chartex" xmlns:cx4="http://schemas.microsoft.com/office/drawing/2016/5/10/chartex" xmlns:cx5="http://schemas.microsoft.com/office/drawing/2016/5/11/chartex" xmlns:cx6="http://schemas.microsoft.com/office/drawing/2016/5/12/chartex" xmlns:cx7="http://schemas.microsoft.com/office/drawing/2016/5/13/chartex" xmlns:cx8="http://schemas.microsoft.com/office/drawing/2016/5/14/chartex" xmlns:mc="http://schemas.openxmlformats.org/markup-compatibility/2006" xmlns:aink="http://schemas.microsoft.com/office/drawing/2016/ink" xmlns:am3d="http://schemas.microsoft.com/office/drawing/2017/model3d" xmlns:o="urn:schemas-microsoft-com:office:office" xmlns:oel="http://schemas.microsoft.com/office/2019/extlst" xmlns:r="http://schemas.openxmlformats.org/officeDocument/2006/relationships" xmlns:m="http://schemas.openxmlformats.org/officeDocument/2006/math" xmlns:v="urn:schemas-microsoft-com:vml" xmlns:wp14="http://schemas.microsoft.com/office/word/2010/wordprocessingDrawing" xmlns:wp="http://schemas.openxmlformats.org/drawingml/2006/wordprocessingDrawing" xmlns:w10="urn:schemas-microsoft-com:office:word" xmlns:w="http://schemas.openxmlformats.org/wordprocessingml/2006/main" xmlns:w14="http://schemas.microsoft.com/office/word/2010/wordml" xmlns:w15="http://schemas.microsoft.com/office/word/2012/wordml" xmlns:w16cex="http://schemas.microsoft.com/office/word/2018/wordml/cex" xmlns:w16cid="http://schemas.microsoft.com/office/word/2016/wordml/cid" xmlns:w16="http://schemas.microsoft.com/office/word/2018/wordml" xmlns:w16sdtdh="http://schemas.microsoft.com/office/word/2020/wordml/sdtdatahash" xmlns:w16se="http://schemas.microsoft.com/office/word/2015/wordml/symex" xmlns:wpg="http://schemas.microsoft.com/office/word/2010/wordprocessingGroup" xmlns:wpi="http://schemas.microsoft.com/office/word/2010/wordprocessingInk" xmlns:wne="http://schemas.microsoft.com/office/word/2006/wordml" xmlns:wps="http://schemas.microsoft.com/office/word/2010/wordprocessingShape" mc:Ignorable="w14 w15 w16se w16cid w16 w16cex w16sdtdh wp14">
   <w:body>
     <w:p>
       <w:pPr>
@@ -43,8 +43,6 @@
         </w:rPr>
         <w:t>Състояние на настоящия учебен материал:</w:t>
       </w:r>
-      <w:bookmarkStart w:id="0" w:name="_GoBack"/>
-      <w:bookmarkEnd w:id="0"/>
     </w:p>
     <w:p>
       <w:pPr>
@@ -57,9 +55,9 @@
           <w:noProof/>
         </w:rPr>
         <w:drawing>
-          <wp:inline distT="0" distB="0" distL="0" distR="0" wp14:anchorId="0CA3521C" wp14:editId="5E560A15">
-            <wp:extent cx="1596235" cy="714375"/>
-            <wp:effectExtent l="0" t="0" r="4445" b="0"/>
+          <wp:inline distT="0" distB="0" distL="0" distR="0" wp14:anchorId="0CA3521C" wp14:editId="11B918D3">
+            <wp:extent cx="1229293" cy="550155"/>
+            <wp:effectExtent l="0" t="0" r="3175" b="0"/>
             <wp:docPr id="1" name="Picture 3"/>
             <wp:cNvGraphicFramePr>
               <a:graphicFrameLocks xmlns:a="http://schemas.openxmlformats.org/drawingml/2006/main" noChangeAspect="1"/>
@@ -88,7 +86,7 @@
                   <pic:spPr>
                     <a:xfrm>
                       <a:off x="0" y="0"/>
-                      <a:ext cx="1601980" cy="716946"/>
+                      <a:ext cx="1260983" cy="564337"/>
                     </a:xfrm>
                     <a:prstGeom prst="rect">
                       <a:avLst/>
@@ -1861,7 +1859,7 @@
 </file>
 
 <file path=word/endnotes.xml><?xml version="1.0" encoding="utf-8"?>
-<w:endnotes xmlns:wpc="http://schemas.microsoft.com/office/word/2010/wordprocessingCanvas" xmlns:cx="http://schemas.microsoft.com/office/drawing/2014/chartex" xmlns:cx1="http://schemas.microsoft.com/office/drawing/2015/9/8/chartex" xmlns:mc="http://schemas.openxmlformats.org/markup-compatibility/2006" xmlns:o="urn:schemas-microsoft-com:office:office" xmlns:r="http://schemas.openxmlformats.org/officeDocument/2006/relationships" xmlns:m="http://schemas.openxmlformats.org/officeDocument/2006/math" xmlns:v="urn:schemas-microsoft-com:vml" xmlns:wp14="http://schemas.microsoft.com/office/word/2010/wordprocessingDrawing" xmlns:wp="http://schemas.openxmlformats.org/drawingml/2006/wordprocessingDrawing" xmlns:w10="urn:schemas-microsoft-com:office:word" xmlns:w="http://schemas.openxmlformats.org/wordprocessingml/2006/main" xmlns:w14="http://schemas.microsoft.com/office/word/2010/wordml" xmlns:w15="http://schemas.microsoft.com/office/word/2012/wordml" xmlns:w16se="http://schemas.microsoft.com/office/word/2015/wordml/symex" xmlns:wpg="http://schemas.microsoft.com/office/word/2010/wordprocessingGroup" xmlns:wpi="http://schemas.microsoft.com/office/word/2010/wordprocessingInk" xmlns:wne="http://schemas.microsoft.com/office/word/2006/wordml" xmlns:wps="http://schemas.microsoft.com/office/word/2010/wordprocessingShape" mc:Ignorable="w14 w15 w16se wp14">
+<w:endnotes xmlns:wpc="http://schemas.microsoft.com/office/word/2010/wordprocessingCanvas" xmlns:cx="http://schemas.microsoft.com/office/drawing/2014/chartex" xmlns:cx1="http://schemas.microsoft.com/office/drawing/2015/9/8/chartex" xmlns:cx2="http://schemas.microsoft.com/office/drawing/2015/10/21/chartex" xmlns:cx3="http://schemas.microsoft.com/office/drawing/2016/5/9/chartex" xmlns:cx4="http://schemas.microsoft.com/office/drawing/2016/5/10/chartex" xmlns:cx5="http://schemas.microsoft.com/office/drawing/2016/5/11/chartex" xmlns:cx6="http://schemas.microsoft.com/office/drawing/2016/5/12/chartex" xmlns:cx7="http://schemas.microsoft.com/office/drawing/2016/5/13/chartex" xmlns:cx8="http://schemas.microsoft.com/office/drawing/2016/5/14/chartex" xmlns:mc="http://schemas.openxmlformats.org/markup-compatibility/2006" xmlns:aink="http://schemas.microsoft.com/office/drawing/2016/ink" xmlns:am3d="http://schemas.microsoft.com/office/drawing/2017/model3d" xmlns:o="urn:schemas-microsoft-com:office:office" xmlns:oel="http://schemas.microsoft.com/office/2019/extlst" xmlns:r="http://schemas.openxmlformats.org/officeDocument/2006/relationships" xmlns:m="http://schemas.openxmlformats.org/officeDocument/2006/math" xmlns:v="urn:schemas-microsoft-com:vml" xmlns:wp14="http://schemas.microsoft.com/office/word/2010/wordprocessingDrawing" xmlns:wp="http://schemas.openxmlformats.org/drawingml/2006/wordprocessingDrawing" xmlns:w10="urn:schemas-microsoft-com:office:word" xmlns:w="http://schemas.openxmlformats.org/wordprocessingml/2006/main" xmlns:w14="http://schemas.microsoft.com/office/word/2010/wordml" xmlns:w15="http://schemas.microsoft.com/office/word/2012/wordml" xmlns:w16cex="http://schemas.microsoft.com/office/word/2018/wordml/cex" xmlns:w16cid="http://schemas.microsoft.com/office/word/2016/wordml/cid" xmlns:w16="http://schemas.microsoft.com/office/word/2018/wordml" xmlns:w16sdtdh="http://schemas.microsoft.com/office/word/2020/wordml/sdtdatahash" xmlns:w16se="http://schemas.microsoft.com/office/word/2015/wordml/symex" xmlns:wpg="http://schemas.microsoft.com/office/word/2010/wordprocessingGroup" xmlns:wpi="http://schemas.microsoft.com/office/word/2010/wordprocessingInk" xmlns:wne="http://schemas.microsoft.com/office/word/2006/wordml" xmlns:wps="http://schemas.microsoft.com/office/word/2010/wordprocessingShape" mc:Ignorable="w14 w15 w16se w16cid w16 w16cex w16sdtdh wp14">
   <w:endnote w:type="separator" w:id="-1">
     <w:p>
       <w:pPr>
@@ -1886,7 +1884,7 @@
 </file>
 
 <file path=word/footer1.xml><?xml version="1.0" encoding="utf-8"?>
-<w:ftr xmlns:wpc="http://schemas.microsoft.com/office/word/2010/wordprocessingCanvas" xmlns:cx="http://schemas.microsoft.com/office/drawing/2014/chartex" xmlns:cx1="http://schemas.microsoft.com/office/drawing/2015/9/8/chartex" xmlns:mc="http://schemas.openxmlformats.org/markup-compatibility/2006" xmlns:o="urn:schemas-microsoft-com:office:office" xmlns:r="http://schemas.openxmlformats.org/officeDocument/2006/relationships" xmlns:m="http://schemas.openxmlformats.org/officeDocument/2006/math" xmlns:v="urn:schemas-microsoft-com:vml" xmlns:wp14="http://schemas.microsoft.com/office/word/2010/wordprocessingDrawing" xmlns:wp="http://schemas.openxmlformats.org/drawingml/2006/wordprocessingDrawing" xmlns:w10="urn:schemas-microsoft-com:office:word" xmlns:w="http://schemas.openxmlformats.org/wordprocessingml/2006/main" xmlns:w14="http://schemas.microsoft.com/office/word/2010/wordml" xmlns:w15="http://schemas.microsoft.com/office/word/2012/wordml" xmlns:w16se="http://schemas.microsoft.com/office/word/2015/wordml/symex" xmlns:wpg="http://schemas.microsoft.com/office/word/2010/wordprocessingGroup" xmlns:wpi="http://schemas.microsoft.com/office/word/2010/wordprocessingInk" xmlns:wne="http://schemas.microsoft.com/office/word/2006/wordml" xmlns:wps="http://schemas.microsoft.com/office/word/2010/wordprocessingShape" mc:Ignorable="w14 w15 w16se wp14">
+<w:ftr xmlns:wpc="http://schemas.microsoft.com/office/word/2010/wordprocessingCanvas" xmlns:cx="http://schemas.microsoft.com/office/drawing/2014/chartex" xmlns:cx1="http://schemas.microsoft.com/office/drawing/2015/9/8/chartex" xmlns:cx2="http://schemas.microsoft.com/office/drawing/2015/10/21/chartex" xmlns:cx3="http://schemas.microsoft.com/office/drawing/2016/5/9/chartex" xmlns:cx4="http://schemas.microsoft.com/office/drawing/2016/5/10/chartex" xmlns:cx5="http://schemas.microsoft.com/office/drawing/2016/5/11/chartex" xmlns:cx6="http://schemas.microsoft.com/office/drawing/2016/5/12/chartex" xmlns:cx7="http://schemas.microsoft.com/office/drawing/2016/5/13/chartex" xmlns:cx8="http://schemas.microsoft.com/office/drawing/2016/5/14/chartex" xmlns:mc="http://schemas.openxmlformats.org/markup-compatibility/2006" xmlns:aink="http://schemas.microsoft.com/office/drawing/2016/ink" xmlns:am3d="http://schemas.microsoft.com/office/drawing/2017/model3d" xmlns:o="urn:schemas-microsoft-com:office:office" xmlns:oel="http://schemas.microsoft.com/office/2019/extlst" xmlns:r="http://schemas.openxmlformats.org/officeDocument/2006/relationships" xmlns:m="http://schemas.openxmlformats.org/officeDocument/2006/math" xmlns:v="urn:schemas-microsoft-com:vml" xmlns:wp14="http://schemas.microsoft.com/office/word/2010/wordprocessingDrawing" xmlns:wp="http://schemas.openxmlformats.org/drawingml/2006/wordprocessingDrawing" xmlns:w10="urn:schemas-microsoft-com:office:word" xmlns:w="http://schemas.openxmlformats.org/wordprocessingml/2006/main" xmlns:w14="http://schemas.microsoft.com/office/word/2010/wordml" xmlns:w15="http://schemas.microsoft.com/office/word/2012/wordml" xmlns:w16cex="http://schemas.microsoft.com/office/word/2018/wordml/cex" xmlns:w16cid="http://schemas.microsoft.com/office/word/2016/wordml/cid" xmlns:w16="http://schemas.microsoft.com/office/word/2018/wordml" xmlns:w16sdtdh="http://schemas.microsoft.com/office/word/2020/wordml/sdtdatahash" xmlns:w16se="http://schemas.microsoft.com/office/word/2015/wordml/symex" xmlns:wpg="http://schemas.microsoft.com/office/word/2010/wordprocessingGroup" xmlns:wpi="http://schemas.microsoft.com/office/word/2010/wordprocessingInk" xmlns:wne="http://schemas.microsoft.com/office/word/2006/wordml" xmlns:wps="http://schemas.microsoft.com/office/word/2010/wordprocessingShape" mc:Ignorable="w14 w15 w16se w16cid w16 w16cex w16sdtdh wp14">
   <w:p>
     <w:pPr>
       <w:pStyle w:val="Footer"/>
@@ -2651,7 +2649,7 @@
             </wp:anchor>
           </w:drawing>
         </mc:Choice>
-        <mc:Fallback xmlns:w16sdtdh="http://schemas.microsoft.com/office/word/2020/wordml/sdtdatahash" xmlns:w16="http://schemas.microsoft.com/office/word/2018/wordml" xmlns:w16cid="http://schemas.microsoft.com/office/word/2016/wordml/cid" xmlns:w16cex="http://schemas.microsoft.com/office/word/2018/wordml/cex" xmlns:oel="http://schemas.microsoft.com/office/2019/extlst" xmlns:am3d="http://schemas.microsoft.com/office/drawing/2017/model3d" xmlns:aink="http://schemas.microsoft.com/office/drawing/2016/ink" xmlns:cx8="http://schemas.microsoft.com/office/drawing/2016/5/14/chartex" xmlns:cx7="http://schemas.microsoft.com/office/drawing/2016/5/13/chartex" xmlns:cx6="http://schemas.microsoft.com/office/drawing/2016/5/12/chartex" xmlns:cx5="http://schemas.microsoft.com/office/drawing/2016/5/11/chartex" xmlns:cx4="http://schemas.microsoft.com/office/drawing/2016/5/10/chartex" xmlns:cx3="http://schemas.microsoft.com/office/drawing/2016/5/9/chartex" xmlns:cx2="http://schemas.microsoft.com/office/drawing/2015/10/21/chartex">
+        <mc:Fallback>
           <w:pict>
             <v:line w14:anchorId="23DA4A24" id="Straight Connector 19" o:spid="_x0000_s1026" style="position:absolute;flip:y;z-index:251659264;visibility:visible;mso-wrap-style:square;mso-width-percent:0;mso-height-percent:0;mso-wrap-distance-left:9pt;mso-wrap-distance-top:0;mso-wrap-distance-right:9pt;mso-wrap-distance-bottom:0;mso-position-horizontal:absolute;mso-position-horizontal-relative:text;mso-position-vertical:absolute;mso-position-vertical-relative:text;mso-width-percent:0;mso-height-percent:0;mso-width-relative:page;mso-height-relative:page" from="-.1pt,5.2pt" to="520.7pt,5.2pt" o:gfxdata="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" strokecolor="#974706 [1609]" strokeweight="1pt">
               <v:stroke endcap="round"/>
@@ -3030,7 +3028,7 @@
 </file>
 
 <file path=word/footnotes.xml><?xml version="1.0" encoding="utf-8"?>
-<w:footnotes xmlns:wpc="http://schemas.microsoft.com/office/word/2010/wordprocessingCanvas" xmlns:cx="http://schemas.microsoft.com/office/drawing/2014/chartex" xmlns:cx1="http://schemas.microsoft.com/office/drawing/2015/9/8/chartex" xmlns:mc="http://schemas.openxmlformats.org/markup-compatibility/2006" xmlns:o="urn:schemas-microsoft-com:office:office" xmlns:r="http://schemas.openxmlformats.org/officeDocument/2006/relationships" xmlns:m="http://schemas.openxmlformats.org/officeDocument/2006/math" xmlns:v="urn:schemas-microsoft-com:vml" xmlns:wp14="http://schemas.microsoft.com/office/word/2010/wordprocessingDrawing" xmlns:wp="http://schemas.openxmlformats.org/drawingml/2006/wordprocessingDrawing" xmlns:w10="urn:schemas-microsoft-com:office:word" xmlns:w="http://schemas.openxmlformats.org/wordprocessingml/2006/main" xmlns:w14="http://schemas.microsoft.com/office/word/2010/wordml" xmlns:w15="http://schemas.microsoft.com/office/word/2012/wordml" xmlns:w16se="http://schemas.microsoft.com/office/word/2015/wordml/symex" xmlns:wpg="http://schemas.microsoft.com/office/word/2010/wordprocessingGroup" xmlns:wpi="http://schemas.microsoft.com/office/word/2010/wordprocessingInk" xmlns:wne="http://schemas.microsoft.com/office/word/2006/wordml" xmlns:wps="http://schemas.microsoft.com/office/word/2010/wordprocessingShape" mc:Ignorable="w14 w15 w16se wp14">
+<w:footnotes xmlns:wpc="http://schemas.microsoft.com/office/word/2010/wordprocessingCanvas" xmlns:cx="http://schemas.microsoft.com/office/drawing/2014/chartex" xmlns:cx1="http://schemas.microsoft.com/office/drawing/2015/9/8/chartex" xmlns:cx2="http://schemas.microsoft.com/office/drawing/2015/10/21/chartex" xmlns:cx3="http://schemas.microsoft.com/office/drawing/2016/5/9/chartex" xmlns:cx4="http://schemas.microsoft.com/office/drawing/2016/5/10/chartex" xmlns:cx5="http://schemas.microsoft.com/office/drawing/2016/5/11/chartex" xmlns:cx6="http://schemas.microsoft.com/office/drawing/2016/5/12/chartex" xmlns:cx7="http://schemas.microsoft.com/office/drawing/2016/5/13/chartex" xmlns:cx8="http://schemas.microsoft.com/office/drawing/2016/5/14/chartex" xmlns:mc="http://schemas.openxmlformats.org/markup-compatibility/2006" xmlns:aink="http://schemas.microsoft.com/office/drawing/2016/ink" xmlns:am3d="http://schemas.microsoft.com/office/drawing/2017/model3d" xmlns:o="urn:schemas-microsoft-com:office:office" xmlns:oel="http://schemas.microsoft.com/office/2019/extlst" xmlns:r="http://schemas.openxmlformats.org/officeDocument/2006/relationships" xmlns:m="http://schemas.openxmlformats.org/officeDocument/2006/math" xmlns:v="urn:schemas-microsoft-com:vml" xmlns:wp14="http://schemas.microsoft.com/office/word/2010/wordprocessingDrawing" xmlns:wp="http://schemas.openxmlformats.org/drawingml/2006/wordprocessingDrawing" xmlns:w10="urn:schemas-microsoft-com:office:word" xmlns:w="http://schemas.openxmlformats.org/wordprocessingml/2006/main" xmlns:w14="http://schemas.microsoft.com/office/word/2010/wordml" xmlns:w15="http://schemas.microsoft.com/office/word/2012/wordml" xmlns:w16cex="http://schemas.microsoft.com/office/word/2018/wordml/cex" xmlns:w16cid="http://schemas.microsoft.com/office/word/2016/wordml/cid" xmlns:w16="http://schemas.microsoft.com/office/word/2018/wordml" xmlns:w16sdtdh="http://schemas.microsoft.com/office/word/2020/wordml/sdtdatahash" xmlns:w16se="http://schemas.microsoft.com/office/word/2015/wordml/symex" xmlns:wpg="http://schemas.microsoft.com/office/word/2010/wordprocessingGroup" xmlns:wpi="http://schemas.microsoft.com/office/word/2010/wordprocessingInk" xmlns:wne="http://schemas.microsoft.com/office/word/2006/wordml" xmlns:wps="http://schemas.microsoft.com/office/word/2010/wordprocessingShape" mc:Ignorable="w14 w15 w16se w16cid w16 w16cex w16sdtdh wp14">
   <w:footnote w:type="separator" w:id="-1">
     <w:p>
       <w:pPr>
@@ -3055,7 +3053,7 @@
 </file>
 
 <file path=word/header1.xml><?xml version="1.0" encoding="utf-8"?>
-<w:hdr xmlns:wpc="http://schemas.microsoft.com/office/word/2010/wordprocessingCanvas" xmlns:cx="http://schemas.microsoft.com/office/drawing/2014/chartex" xmlns:cx1="http://schemas.microsoft.com/office/drawing/2015/9/8/chartex" xmlns:mc="http://schemas.openxmlformats.org/markup-compatibility/2006" xmlns:o="urn:schemas-microsoft-com:office:office" xmlns:r="http://schemas.openxmlformats.org/officeDocument/2006/relationships" xmlns:m="http://schemas.openxmlformats.org/officeDocument/2006/math" xmlns:v="urn:schemas-microsoft-com:vml" xmlns:wp14="http://schemas.microsoft.com/office/word/2010/wordprocessingDrawing" xmlns:wp="http://schemas.openxmlformats.org/drawingml/2006/wordprocessingDrawing" xmlns:w10="urn:schemas-microsoft-com:office:word" xmlns:w="http://schemas.openxmlformats.org/wordprocessingml/2006/main" xmlns:w14="http://schemas.microsoft.com/office/word/2010/wordml" xmlns:w15="http://schemas.microsoft.com/office/word/2012/wordml" xmlns:w16se="http://schemas.microsoft.com/office/word/2015/wordml/symex" xmlns:wpg="http://schemas.microsoft.com/office/word/2010/wordprocessingGroup" xmlns:wpi="http://schemas.microsoft.com/office/word/2010/wordprocessingInk" xmlns:wne="http://schemas.microsoft.com/office/word/2006/wordml" xmlns:wps="http://schemas.microsoft.com/office/word/2010/wordprocessingShape" mc:Ignorable="w14 w15 w16se wp14">
+<w:hdr xmlns:wpc="http://schemas.microsoft.com/office/word/2010/wordprocessingCanvas" xmlns:cx="http://schemas.microsoft.com/office/drawing/2014/chartex" xmlns:cx1="http://schemas.microsoft.com/office/drawing/2015/9/8/chartex" xmlns:cx2="http://schemas.microsoft.com/office/drawing/2015/10/21/chartex" xmlns:cx3="http://schemas.microsoft.com/office/drawing/2016/5/9/chartex" xmlns:cx4="http://schemas.microsoft.com/office/drawing/2016/5/10/chartex" xmlns:cx5="http://schemas.microsoft.com/office/drawing/2016/5/11/chartex" xmlns:cx6="http://schemas.microsoft.com/office/drawing/2016/5/12/chartex" xmlns:cx7="http://schemas.microsoft.com/office/drawing/2016/5/13/chartex" xmlns:cx8="http://schemas.microsoft.com/office/drawing/2016/5/14/chartex" xmlns:mc="http://schemas.openxmlformats.org/markup-compatibility/2006" xmlns:aink="http://schemas.microsoft.com/office/drawing/2016/ink" xmlns:am3d="http://schemas.microsoft.com/office/drawing/2017/model3d" xmlns:o="urn:schemas-microsoft-com:office:office" xmlns:oel="http://schemas.microsoft.com/office/2019/extlst" xmlns:r="http://schemas.openxmlformats.org/officeDocument/2006/relationships" xmlns:m="http://schemas.openxmlformats.org/officeDocument/2006/math" xmlns:v="urn:schemas-microsoft-com:vml" xmlns:wp14="http://schemas.microsoft.com/office/word/2010/wordprocessingDrawing" xmlns:wp="http://schemas.openxmlformats.org/drawingml/2006/wordprocessingDrawing" xmlns:w10="urn:schemas-microsoft-com:office:word" xmlns:w="http://schemas.openxmlformats.org/wordprocessingml/2006/main" xmlns:w14="http://schemas.microsoft.com/office/word/2010/wordml" xmlns:w15="http://schemas.microsoft.com/office/word/2012/wordml" xmlns:w16cex="http://schemas.microsoft.com/office/word/2018/wordml/cex" xmlns:w16cid="http://schemas.microsoft.com/office/word/2016/wordml/cid" xmlns:w16="http://schemas.microsoft.com/office/word/2018/wordml" xmlns:w16sdtdh="http://schemas.microsoft.com/office/word/2020/wordml/sdtdatahash" xmlns:w16se="http://schemas.microsoft.com/office/word/2015/wordml/symex" xmlns:wpg="http://schemas.microsoft.com/office/word/2010/wordprocessingGroup" xmlns:wpi="http://schemas.microsoft.com/office/word/2010/wordprocessingInk" xmlns:wne="http://schemas.microsoft.com/office/word/2006/wordml" xmlns:wps="http://schemas.microsoft.com/office/word/2010/wordprocessingShape" mc:Ignorable="w14 w15 w16se w16cid w16 w16cex w16sdtdh wp14">
   <w:p>
     <w:pPr>
       <w:pStyle w:val="Header"/>
@@ -3066,7 +3064,7 @@
 </file>
 
 <file path=word/numbering.xml><?xml version="1.0" encoding="utf-8"?>
-<w:numbering xmlns:wpc="http://schemas.microsoft.com/office/word/2010/wordprocessingCanvas" xmlns:cx="http://schemas.microsoft.com/office/drawing/2014/chartex" xmlns:cx1="http://schemas.microsoft.com/office/drawing/2015/9/8/chartex" xmlns:mc="http://schemas.openxmlformats.org/markup-compatibility/2006" xmlns:o="urn:schemas-microsoft-com:office:office" xmlns:r="http://schemas.openxmlformats.org/officeDocument/2006/relationships" xmlns:m="http://schemas.openxmlformats.org/officeDocument/2006/math" xmlns:v="urn:schemas-microsoft-com:vml" xmlns:wp14="http://schemas.microsoft.com/office/word/2010/wordprocessingDrawing" xmlns:wp="http://schemas.openxmlformats.org/drawingml/2006/wordprocessingDrawing" xmlns:w10="urn:schemas-microsoft-com:office:word" xmlns:w="http://schemas.openxmlformats.org/wordprocessingml/2006/main" xmlns:w14="http://schemas.microsoft.com/office/word/2010/wordml" xmlns:w15="http://schemas.microsoft.com/office/word/2012/wordml" xmlns:w16se="http://schemas.microsoft.com/office/word/2015/wordml/symex" xmlns:wpg="http://schemas.microsoft.com/office/word/2010/wordprocessingGroup" xmlns:wpi="http://schemas.microsoft.com/office/word/2010/wordprocessingInk" xmlns:wne="http://schemas.microsoft.com/office/word/2006/wordml" xmlns:wps="http://schemas.microsoft.com/office/word/2010/wordprocessingShape" mc:Ignorable="w14 w15 w16se wp14">
+<w:numbering xmlns:wpc="http://schemas.microsoft.com/office/word/2010/wordprocessingCanvas" xmlns:cx="http://schemas.microsoft.com/office/drawing/2014/chartex" xmlns:cx1="http://schemas.microsoft.com/office/drawing/2015/9/8/chartex" xmlns:cx2="http://schemas.microsoft.com/office/drawing/2015/10/21/chartex" xmlns:cx3="http://schemas.microsoft.com/office/drawing/2016/5/9/chartex" xmlns:cx4="http://schemas.microsoft.com/office/drawing/2016/5/10/chartex" xmlns:cx5="http://schemas.microsoft.com/office/drawing/2016/5/11/chartex" xmlns:cx6="http://schemas.microsoft.com/office/drawing/2016/5/12/chartex" xmlns:cx7="http://schemas.microsoft.com/office/drawing/2016/5/13/chartex" xmlns:cx8="http://schemas.microsoft.com/office/drawing/2016/5/14/chartex" xmlns:mc="http://schemas.openxmlformats.org/markup-compatibility/2006" xmlns:aink="http://schemas.microsoft.com/office/drawing/2016/ink" xmlns:am3d="http://schemas.microsoft.com/office/drawing/2017/model3d" xmlns:o="urn:schemas-microsoft-com:office:office" xmlns:oel="http://schemas.microsoft.com/office/2019/extlst" xmlns:r="http://schemas.openxmlformats.org/officeDocument/2006/relationships" xmlns:m="http://schemas.openxmlformats.org/officeDocument/2006/math" xmlns:v="urn:schemas-microsoft-com:vml" xmlns:wp14="http://schemas.microsoft.com/office/word/2010/wordprocessingDrawing" xmlns:wp="http://schemas.openxmlformats.org/drawingml/2006/wordprocessingDrawing" xmlns:w10="urn:schemas-microsoft-com:office:word" xmlns:w="http://schemas.openxmlformats.org/wordprocessingml/2006/main" xmlns:w14="http://schemas.microsoft.com/office/word/2010/wordml" xmlns:w15="http://schemas.microsoft.com/office/word/2012/wordml" xmlns:w16cex="http://schemas.microsoft.com/office/word/2018/wordml/cex" xmlns:w16cid="http://schemas.microsoft.com/office/word/2016/wordml/cid" xmlns:w16="http://schemas.microsoft.com/office/word/2018/wordml" xmlns:w16sdtdh="http://schemas.microsoft.com/office/word/2020/wordml/sdtdatahash" xmlns:w16se="http://schemas.microsoft.com/office/word/2015/wordml/symex" xmlns:wpg="http://schemas.microsoft.com/office/word/2010/wordprocessingGroup" xmlns:wpi="http://schemas.microsoft.com/office/word/2010/wordprocessingInk" xmlns:wne="http://schemas.microsoft.com/office/word/2006/wordml" xmlns:wps="http://schemas.microsoft.com/office/word/2010/wordprocessingShape" mc:Ignorable="w14 w15 w16se w16cid w16 w16cex w16sdtdh wp14">
   <w:abstractNum w:abstractNumId="0" w15:restartNumberingAfterBreak="0">
     <w:nsid w:val="04E60920"/>
     <w:multiLevelType w:val="hybridMultilevel"/>
@@ -8048,34 +8046,34 @@
       </w:rPr>
     </w:lvl>
   </w:abstractNum>
-  <w:num w:numId="1">
+  <w:num w:numId="1" w16cid:durableId="1832134518">
     <w:abstractNumId w:val="0"/>
   </w:num>
-  <w:num w:numId="2">
+  <w:num w:numId="2" w16cid:durableId="29040102">
     <w:abstractNumId w:val="48"/>
   </w:num>
-  <w:num w:numId="3">
+  <w:num w:numId="3" w16cid:durableId="1066493978">
     <w:abstractNumId w:val="9"/>
   </w:num>
-  <w:num w:numId="4">
+  <w:num w:numId="4" w16cid:durableId="29303265">
     <w:abstractNumId w:val="31"/>
   </w:num>
-  <w:num w:numId="5">
+  <w:num w:numId="5" w16cid:durableId="1036538427">
     <w:abstractNumId w:val="32"/>
   </w:num>
-  <w:num w:numId="6">
+  <w:num w:numId="6" w16cid:durableId="1603076504">
     <w:abstractNumId w:val="37"/>
   </w:num>
-  <w:num w:numId="7">
+  <w:num w:numId="7" w16cid:durableId="2079814643">
     <w:abstractNumId w:val="4"/>
   </w:num>
-  <w:num w:numId="8">
+  <w:num w:numId="8" w16cid:durableId="2133356663">
     <w:abstractNumId w:val="8"/>
   </w:num>
-  <w:num w:numId="9">
+  <w:num w:numId="9" w16cid:durableId="348725201">
     <w:abstractNumId w:val="29"/>
   </w:num>
-  <w:num w:numId="10">
+  <w:num w:numId="10" w16cid:durableId="1946886040">
     <w:abstractNumId w:val="13"/>
     <w:lvlOverride w:ilvl="0">
       <w:startOverride w:val="1"/>
@@ -8105,131 +8103,131 @@
       <w:startOverride w:val="1"/>
     </w:lvlOverride>
   </w:num>
-  <w:num w:numId="11">
+  <w:num w:numId="11" w16cid:durableId="1776360881">
     <w:abstractNumId w:val="5"/>
   </w:num>
-  <w:num w:numId="12">
+  <w:num w:numId="12" w16cid:durableId="964657116">
     <w:abstractNumId w:val="21"/>
   </w:num>
-  <w:num w:numId="13">
+  <w:num w:numId="13" w16cid:durableId="1528250978">
     <w:abstractNumId w:val="1"/>
   </w:num>
-  <w:num w:numId="14">
+  <w:num w:numId="14" w16cid:durableId="1057510900">
     <w:abstractNumId w:val="36"/>
   </w:num>
-  <w:num w:numId="15">
+  <w:num w:numId="15" w16cid:durableId="832183812">
     <w:abstractNumId w:val="10"/>
   </w:num>
-  <w:num w:numId="16">
+  <w:num w:numId="16" w16cid:durableId="2057773054">
     <w:abstractNumId w:val="41"/>
   </w:num>
-  <w:num w:numId="17">
+  <w:num w:numId="17" w16cid:durableId="480511816">
     <w:abstractNumId w:val="30"/>
   </w:num>
-  <w:num w:numId="18">
+  <w:num w:numId="18" w16cid:durableId="2076970417">
     <w:abstractNumId w:val="46"/>
   </w:num>
-  <w:num w:numId="19">
+  <w:num w:numId="19" w16cid:durableId="846214060">
     <w:abstractNumId w:val="38"/>
   </w:num>
-  <w:num w:numId="20">
+  <w:num w:numId="20" w16cid:durableId="288248760">
     <w:abstractNumId w:val="20"/>
   </w:num>
-  <w:num w:numId="21">
+  <w:num w:numId="21" w16cid:durableId="391008405">
     <w:abstractNumId w:val="34"/>
   </w:num>
-  <w:num w:numId="22">
+  <w:num w:numId="22" w16cid:durableId="1311666136">
     <w:abstractNumId w:val="12"/>
   </w:num>
-  <w:num w:numId="23">
+  <w:num w:numId="23" w16cid:durableId="93093654">
     <w:abstractNumId w:val="15"/>
   </w:num>
-  <w:num w:numId="24">
+  <w:num w:numId="24" w16cid:durableId="1239175496">
     <w:abstractNumId w:val="2"/>
   </w:num>
-  <w:num w:numId="25">
+  <w:num w:numId="25" w16cid:durableId="997458372">
     <w:abstractNumId w:val="7"/>
   </w:num>
-  <w:num w:numId="26">
+  <w:num w:numId="26" w16cid:durableId="379062273">
     <w:abstractNumId w:val="16"/>
   </w:num>
-  <w:num w:numId="27">
+  <w:num w:numId="27" w16cid:durableId="2044209599">
     <w:abstractNumId w:val="40"/>
   </w:num>
-  <w:num w:numId="28">
+  <w:num w:numId="28" w16cid:durableId="1406416832">
     <w:abstractNumId w:val="18"/>
   </w:num>
-  <w:num w:numId="29">
+  <w:num w:numId="29" w16cid:durableId="1668167200">
     <w:abstractNumId w:val="45"/>
   </w:num>
-  <w:num w:numId="30">
+  <w:num w:numId="30" w16cid:durableId="481312245">
     <w:abstractNumId w:val="23"/>
   </w:num>
-  <w:num w:numId="31">
+  <w:num w:numId="31" w16cid:durableId="1031540328">
     <w:abstractNumId w:val="11"/>
   </w:num>
-  <w:num w:numId="32">
+  <w:num w:numId="32" w16cid:durableId="1733114801">
     <w:abstractNumId w:val="39"/>
   </w:num>
-  <w:num w:numId="33">
+  <w:num w:numId="33" w16cid:durableId="1751543605">
     <w:abstractNumId w:val="42"/>
   </w:num>
-  <w:num w:numId="34">
+  <w:num w:numId="34" w16cid:durableId="17436968">
     <w:abstractNumId w:val="28"/>
   </w:num>
-  <w:num w:numId="35">
+  <w:num w:numId="35" w16cid:durableId="1926378731">
     <w:abstractNumId w:val="43"/>
   </w:num>
-  <w:num w:numId="36">
+  <w:num w:numId="36" w16cid:durableId="419258898">
     <w:abstractNumId w:val="6"/>
   </w:num>
-  <w:num w:numId="37">
+  <w:num w:numId="37" w16cid:durableId="257560761">
     <w:abstractNumId w:val="24"/>
   </w:num>
-  <w:num w:numId="38">
+  <w:num w:numId="38" w16cid:durableId="98525643">
     <w:abstractNumId w:val="14"/>
   </w:num>
-  <w:num w:numId="39">
+  <w:num w:numId="39" w16cid:durableId="1994598656">
     <w:abstractNumId w:val="33"/>
   </w:num>
-  <w:num w:numId="40">
+  <w:num w:numId="40" w16cid:durableId="760175688">
     <w:abstractNumId w:val="26"/>
   </w:num>
-  <w:num w:numId="41">
+  <w:num w:numId="41" w16cid:durableId="2067952905">
     <w:abstractNumId w:val="25"/>
   </w:num>
-  <w:num w:numId="42">
+  <w:num w:numId="42" w16cid:durableId="350886016">
     <w:abstractNumId w:val="35"/>
   </w:num>
-  <w:num w:numId="43">
+  <w:num w:numId="43" w16cid:durableId="1743140568">
     <w:abstractNumId w:val="5"/>
   </w:num>
-  <w:num w:numId="44">
+  <w:num w:numId="44" w16cid:durableId="1183470350">
     <w:abstractNumId w:val="17"/>
   </w:num>
-  <w:num w:numId="45">
+  <w:num w:numId="45" w16cid:durableId="1093356274">
     <w:abstractNumId w:val="22"/>
   </w:num>
-  <w:num w:numId="46">
+  <w:num w:numId="46" w16cid:durableId="1987272193">
     <w:abstractNumId w:val="3"/>
   </w:num>
-  <w:num w:numId="47">
+  <w:num w:numId="47" w16cid:durableId="191039235">
     <w:abstractNumId w:val="47"/>
   </w:num>
-  <w:num w:numId="48">
+  <w:num w:numId="48" w16cid:durableId="1725257480">
     <w:abstractNumId w:val="44"/>
   </w:num>
-  <w:num w:numId="49">
+  <w:num w:numId="49" w16cid:durableId="195388483">
     <w:abstractNumId w:val="19"/>
   </w:num>
-  <w:num w:numId="50">
+  <w:num w:numId="50" w16cid:durableId="1896696536">
     <w:abstractNumId w:val="27"/>
   </w:num>
 </w:numbering>
 </file>
 
 <file path=word/styles.xml><?xml version="1.0" encoding="utf-8"?>
-<w:styles xmlns:mc="http://schemas.openxmlformats.org/markup-compatibility/2006" xmlns:r="http://schemas.openxmlformats.org/officeDocument/2006/relationships" xmlns:w="http://schemas.openxmlformats.org/wordprocessingml/2006/main" xmlns:w14="http://schemas.microsoft.com/office/word/2010/wordml" xmlns:w15="http://schemas.microsoft.com/office/word/2012/wordml" xmlns:w16se="http://schemas.microsoft.com/office/word/2015/wordml/symex" mc:Ignorable="w14 w15 w16se">
+<w:styles xmlns:mc="http://schemas.openxmlformats.org/markup-compatibility/2006" xmlns:r="http://schemas.openxmlformats.org/officeDocument/2006/relationships" xmlns:w="http://schemas.openxmlformats.org/wordprocessingml/2006/main" xmlns:w14="http://schemas.microsoft.com/office/word/2010/wordml" xmlns:w15="http://schemas.microsoft.com/office/word/2012/wordml" xmlns:w16cex="http://schemas.microsoft.com/office/word/2018/wordml/cex" xmlns:w16cid="http://schemas.microsoft.com/office/word/2016/wordml/cid" xmlns:w16="http://schemas.microsoft.com/office/word/2018/wordml" xmlns:w16sdtdh="http://schemas.microsoft.com/office/word/2020/wordml/sdtdatahash" xmlns:w16se="http://schemas.microsoft.com/office/word/2015/wordml/symex" mc:Ignorable="w14 w15 w16se w16cid w16 w16cex w16sdtdh">
   <w:docDefaults>
     <w:rPrDefault>
       <w:rPr>
@@ -8245,7 +8243,7 @@
       </w:pPr>
     </w:pPrDefault>
   </w:docDefaults>
-  <w:latentStyles w:defLockedState="0" w:defUIPriority="99" w:defSemiHidden="0" w:defUnhideWhenUsed="0" w:defQFormat="0" w:count="371">
+  <w:latentStyles w:defLockedState="0" w:defUIPriority="99" w:defSemiHidden="0" w:defUnhideWhenUsed="0" w:defQFormat="0" w:count="376">
     <w:lsdException w:name="Normal" w:uiPriority="0" w:qFormat="1"/>
     <w:lsdException w:name="heading 1" w:uiPriority="9" w:qFormat="1"/>
     <w:lsdException w:name="heading 2" w:semiHidden="1" w:uiPriority="9" w:unhideWhenUsed="1" w:qFormat="1"/>
@@ -8617,6 +8615,11 @@
     <w:lsdException w:name="List Table 5 Dark Accent 6" w:uiPriority="50"/>
     <w:lsdException w:name="List Table 6 Colorful Accent 6" w:uiPriority="51"/>
     <w:lsdException w:name="List Table 7 Colorful Accent 6" w:uiPriority="52"/>
+    <w:lsdException w:name="Mention" w:semiHidden="1" w:unhideWhenUsed="1"/>
+    <w:lsdException w:name="Smart Hyperlink" w:semiHidden="1" w:unhideWhenUsed="1"/>
+    <w:lsdException w:name="Hashtag" w:semiHidden="1" w:unhideWhenUsed="1"/>
+    <w:lsdException w:name="Unresolved Mention" w:semiHidden="1" w:unhideWhenUsed="1"/>
+    <w:lsdException w:name="Smart Link" w:semiHidden="1" w:unhideWhenUsed="1"/>
   </w:latentStyles>
   <w:style w:type="paragraph" w:default="1" w:styleId="Normal">
     <w:name w:val="Normal"/>
@@ -9057,8 +9060,8 @@
       <w:u w:val="single"/>
     </w:rPr>
   </w:style>
-  <w:style w:type="character" w:customStyle="1" w:styleId="UnresolvedMention">
-    <w:name w:val="Unresolved Mention"/>
+  <w:style w:type="character" w:customStyle="1" w:styleId="UnresolvedMention1">
+    <w:name w:val="Unresolved Mention1"/>
     <w:basedOn w:val="DefaultParagraphFont"/>
     <w:uiPriority w:val="99"/>
     <w:semiHidden/>

</xml_diff>